<commit_message>
Advance in the tesis writing
</commit_message>
<xml_diff>
--- a/FinalPresentation/LatexThesis/RawWritting.docx
+++ b/FinalPresentation/LatexThesis/RawWritting.docx
@@ -463,10 +463,18 @@
         </w:drawing>
       </w:r>
       <w:r>
-        <w:t>[5]</w:t>
-      </w:r>
-      <w:r>
-        <w:t>(watch the video for more visual understanding)</w:t>
+        <w:t>[</w:t>
+      </w:r>
+      <w:proofErr w:type="gramStart"/>
+      <w:r>
+        <w:t>5]</w:t>
+      </w:r>
+      <w:r>
+        <w:t>(</w:t>
+      </w:r>
+      <w:proofErr w:type="gramEnd"/>
+      <w:r>
+        <w:t>watch the video for more visual understanding)</w:t>
       </w:r>
     </w:p>
     <w:p>
@@ -4102,10 +4110,7 @@
       </w:r>
       <w:proofErr w:type="spellEnd"/>
       <w:r>
-        <w:t xml:space="preserve"> defined in equation ()</w:t>
-      </w:r>
-      <w:r>
-        <w:t xml:space="preserve">, being {-1,0,1} the possible states of </w:t>
+        <w:t xml:space="preserve"> defined in equation (), being {-1,0,1} the possible states of </w:t>
       </w:r>
       <w:proofErr w:type="spellStart"/>
       <w:r>
@@ -4113,10 +4118,7 @@
       </w:r>
       <w:proofErr w:type="spellEnd"/>
       <w:r>
-        <w:t>.</w:t>
-      </w:r>
-      <w:r>
-        <w:t xml:space="preserve"> </w:t>
+        <w:t xml:space="preserve">. </w:t>
       </w:r>
       <w:r>
         <w:t xml:space="preserve">Then the specific equation for the keyboard </w:t>
@@ -4322,9 +4324,61 @@
       </w:r>
     </w:p>
     <w:p>
-      <w:r>
-        <w:tab/>
-      </w:r>
+      <w:pPr>
+        <w:rPr>
+          <w:b/>
+          <w:bCs/>
+        </w:rPr>
+      </w:pPr>
+      <w:r>
+        <w:rPr>
+          <w:b/>
+          <w:bCs/>
+        </w:rPr>
+        <w:t>Instructions</w:t>
+      </w:r>
+    </w:p>
+    <w:p>
+      <w:r>
+        <w:t xml:space="preserve">Before initiating the experiments, </w:t>
+      </w:r>
+      <w:proofErr w:type="gramStart"/>
+      <w:r>
+        <w:t>a</w:t>
+      </w:r>
+      <w:proofErr w:type="gramEnd"/>
+      <w:r>
+        <w:t xml:space="preserve"> instruction set as the one shown in appendix () was handed to each one of the participants.</w:t>
+      </w:r>
+    </w:p>
+    <w:p>
+      <w:pPr>
+        <w:rPr>
+          <w:b/>
+          <w:bCs/>
+        </w:rPr>
+      </w:pPr>
+      <w:r>
+        <w:rPr>
+          <w:b/>
+          <w:bCs/>
+        </w:rPr>
+        <w:t>Practice rounds</w:t>
+      </w:r>
+    </w:p>
+    <w:p>
+      <w:r>
+        <w:lastRenderedPageBreak/>
+        <w:t>Before any experiment was performed, each participant had time to try and play with every device and how it interacts with the graphic simulation on each one of the DOF. An empty world simulation was displayed as shown in figure (). The devices were randomly selected and handed to the participant, who could manipulate the simulated catheter until he would decide to stop or maximum 2 minutes had passed.</w:t>
+      </w:r>
+    </w:p>
+    <w:p>
+      <w:pPr>
+        <w:rPr>
+          <w:b/>
+          <w:bCs/>
+        </w:rPr>
+      </w:pPr>
     </w:p>
     <w:p>
       <w:pPr>
@@ -4347,6 +4401,28 @@
           <w:vertAlign w:val="superscript"/>
         </w:rPr>
         <w:t>st</w:t>
+      </w:r>
+      <w:r>
+        <w:rPr>
+          <w:b/>
+          <w:bCs/>
+        </w:rPr>
+        <w:t xml:space="preserve"> DOF</w:t>
+      </w:r>
+      <w:r>
+        <w:rPr>
+          <w:b/>
+          <w:bCs/>
+        </w:rPr>
+        <w:t xml:space="preserve"> and 2</w:t>
+      </w:r>
+      <w:r>
+        <w:rPr>
+          <w:b/>
+          <w:bCs/>
+          <w:vertAlign w:val="superscript"/>
+        </w:rPr>
+        <w:t>nd</w:t>
       </w:r>
       <w:r>
         <w:rPr>
@@ -4393,117 +4469,216 @@
         <w:t xml:space="preserve"> DOF</w:t>
       </w:r>
       <w:r>
-        <w:t xml:space="preserve"> of every device. The objective is to try to collocate the tip of the catheter (green square) inside a target</w:t>
+        <w:t xml:space="preserve"> and 2</w:t>
+      </w:r>
+      <w:r>
+        <w:rPr>
+          <w:vertAlign w:val="superscript"/>
+        </w:rPr>
+        <w:t>nd</w:t>
+      </w:r>
+      <w:r>
+        <w:t xml:space="preserve"> DOF</w:t>
+      </w:r>
+      <w:r>
+        <w:t xml:space="preserve"> of every device</w:t>
+      </w:r>
+      <w:r>
+        <w:t xml:space="preserve"> independently</w:t>
+      </w:r>
+      <w:r>
+        <w:t>. The objective is to try to collocate the tip of the catheter (green square) inside a target</w:t>
       </w:r>
       <w:r>
         <w:t xml:space="preserve"> (red square)</w:t>
       </w:r>
       <w:r>
-        <w:t xml:space="preserve"> that is only </w:t>
-      </w:r>
-      <w:r>
+        <w:t xml:space="preserve"> that is only moving </w:t>
+      </w:r>
+      <w:r>
+        <w:t>up</w:t>
+      </w:r>
+      <w:r>
+        <w:t xml:space="preserve"> and </w:t>
+      </w:r>
+      <w:r>
+        <w:t>down for the 1</w:t>
+      </w:r>
+      <w:r>
+        <w:rPr>
+          <w:vertAlign w:val="superscript"/>
+        </w:rPr>
+        <w:t>st</w:t>
+      </w:r>
+      <w:r>
+        <w:t xml:space="preserve"> DOF experiment and left to right for the 2</w:t>
+      </w:r>
+      <w:r>
+        <w:rPr>
+          <w:vertAlign w:val="superscript"/>
+        </w:rPr>
+        <w:t>nd</w:t>
+      </w:r>
+      <w:r>
+        <w:t xml:space="preserve"> DOF experiment</w:t>
+      </w:r>
+      <w:r>
+        <w:t>, as shown in figure ().</w:t>
+      </w:r>
+      <w:r>
+        <w:t xml:space="preserve"> The target is always initially collocated above </w:t>
+      </w:r>
+      <w:r>
+        <w:t>the initial tip of the catheter position</w:t>
+      </w:r>
+      <w:r>
+        <w:t xml:space="preserve"> for the 1</w:t>
+      </w:r>
+      <w:r>
+        <w:rPr>
+          <w:vertAlign w:val="superscript"/>
+        </w:rPr>
+        <w:t>st</w:t>
+      </w:r>
+      <w:r>
+        <w:t xml:space="preserve"> DOF and to the right of the initial tip of the catheter position for the 2</w:t>
+      </w:r>
+      <w:r>
+        <w:rPr>
+          <w:vertAlign w:val="superscript"/>
+        </w:rPr>
+        <w:t>nd</w:t>
+      </w:r>
+      <w:r>
+        <w:t xml:space="preserve"> DOF experiment</w:t>
+      </w:r>
+      <w:r>
+        <w:t xml:space="preserve">. The target </w:t>
+      </w:r>
+      <w:r>
+        <w:t>starts moving automatically once the simulation detects the first movement</w:t>
+      </w:r>
+      <w:r>
+        <w:t xml:space="preserve"> of the user, following a predefined path for 10 seconds.</w:t>
+      </w:r>
+    </w:p>
+    <w:p>
+      <w:pPr>
+        <w:ind w:left="360"/>
+      </w:pPr>
+      <w:r>
+        <w:t>For each DOF t</w:t>
+      </w:r>
+      <w:r>
+        <w:t>hree different predefined paths</w:t>
+      </w:r>
+      <w:r>
+        <w:t xml:space="preserve"> (worlds)</w:t>
+      </w:r>
+      <w:r>
+        <w:t xml:space="preserve"> for the target were created, trying to cover two main purposes, the first one was to explo</w:t>
+      </w:r>
+      <w:r>
+        <w:t>i</w:t>
+      </w:r>
+      <w:r>
+        <w:t>t</w:t>
+      </w:r>
+      <w:r>
+        <w:t xml:space="preserve"> the capabilities of every device, reaction time, resolution, change of direction, acceleration and deceleration. The second purpose was to</w:t>
+      </w:r>
+      <w:r>
+        <w:t xml:space="preserve"> simulate movements surgeons would face in a normal TAVI procedure</w:t>
+      </w:r>
+      <w:r>
+        <w:t>. For the 1</w:t>
+      </w:r>
+      <w:r>
+        <w:rPr>
+          <w:vertAlign w:val="superscript"/>
+        </w:rPr>
+        <w:t>st</w:t>
+      </w:r>
+      <w:r>
+        <w:t xml:space="preserve"> DOF</w:t>
+      </w:r>
+      <w:r>
+        <w:t xml:space="preserve"> having to pull back rapidly after being moving front and small precise movements when placing the new valve or trying to cross the aortic valve.</w:t>
+      </w:r>
+      <w:r>
+        <w:t xml:space="preserve"> On the other hand, for the 2</w:t>
+      </w:r>
+      <w:r>
+        <w:rPr>
+          <w:vertAlign w:val="superscript"/>
+        </w:rPr>
+        <w:t>nd</w:t>
+      </w:r>
+      <w:r>
+        <w:t xml:space="preserve"> DOF </w:t>
+      </w:r>
+      <w:r>
+        <w:t>having to rotate to avoid a blockage in the artery or contacting with the wall of the aortic artery, and small precise rotation movements surgeons need to perform as technique for crossing the aortic valve</w:t>
+      </w:r>
+      <w:r>
+        <w:t xml:space="preserve"> [18][19]</w:t>
+      </w:r>
+      <w:r>
+        <w:t>.</w:t>
+      </w:r>
+    </w:p>
+    <w:p>
+      <w:pPr>
+        <w:ind w:left="360"/>
+      </w:pPr>
+      <w:r>
+        <w:t xml:space="preserve">During the 10 seconds of simulation the RMSE between the tip of the catheter and the target is recorded in X and Y coordinates independently. This measurement was selected as it encloses information and gives insight of the </w:t>
+      </w:r>
+      <w:r>
+        <w:t xml:space="preserve">experiment </w:t>
+      </w:r>
+      <w:r>
+        <w:t>purpose</w:t>
+      </w:r>
+      <w:r>
+        <w:t xml:space="preserve"> previously mentioned.</w:t>
+      </w:r>
+    </w:p>
+    <w:p>
+      <w:pPr>
+        <w:ind w:left="360"/>
+      </w:pPr>
+      <w:r>
+        <w:t>For each one of the DOF every participant had to</w:t>
+      </w:r>
+      <w:r>
+        <w:t xml:space="preserve"> complete five times each one of the three target’s predefined paths, which means 15 randomly order repetitions per device. The repetitions were executed all</w:t>
+      </w:r>
+      <w:r>
+        <w:t>,</w:t>
+      </w:r>
+      <w:r>
+        <w:t xml:space="preserve"> one device at a </w:t>
+      </w:r>
+      <w:r>
+        <w:t>time;</w:t>
+      </w:r>
+      <w:r>
+        <w:t xml:space="preserve"> however, the devices were ordered randomly at the beginning of the experiment.</w:t>
+      </w:r>
+      <w:r>
+        <w:t xml:space="preserve"> Also, the order on which every DOF experiment was performed, was randomized for every participant.</w:t>
+      </w:r>
+    </w:p>
+    <w:p>
+      <w:pPr>
+        <w:ind w:left="360"/>
+      </w:pPr>
+      <w:r>
+        <w:rPr>
+          <w:noProof/>
+        </w:rPr>
         <w:lastRenderedPageBreak/>
-        <w:t>moving in the 1</w:t>
-      </w:r>
-      <w:r>
-        <w:rPr>
-          <w:vertAlign w:val="superscript"/>
-        </w:rPr>
-        <w:t>st</w:t>
-      </w:r>
-      <w:r>
-        <w:t xml:space="preserve"> DOF direction (UP and DOWN), as shown in figure ().</w:t>
-      </w:r>
-      <w:r>
-        <w:t xml:space="preserve"> The target is always initially collocated above </w:t>
-      </w:r>
-      <w:r>
-        <w:t xml:space="preserve">the initial tip of the catheter position. The target </w:t>
-      </w:r>
-      <w:r>
-        <w:t>starts moving automatically once the simulation detects the first movement</w:t>
-      </w:r>
-      <w:r>
-        <w:t xml:space="preserve"> of the user, following a predefined path for 10 seconds.</w:t>
-      </w:r>
-    </w:p>
-    <w:p>
-      <w:pPr>
-        <w:ind w:left="360"/>
-      </w:pPr>
-      <w:r>
-        <w:t>Three different predefined paths</w:t>
-      </w:r>
-      <w:r>
-        <w:t xml:space="preserve"> (worlds)</w:t>
-      </w:r>
-      <w:r>
-        <w:t xml:space="preserve"> for the target were created, trying to cover two main purposes, the first one was to explo</w:t>
-      </w:r>
-      <w:r>
-        <w:t>i</w:t>
-      </w:r>
-      <w:r>
-        <w:t>t</w:t>
-      </w:r>
-      <w:r>
-        <w:t xml:space="preserve"> the capabilities of every device, reaction time, resolution, change of direction, acceleration and deceleration. The second purpose was to</w:t>
-      </w:r>
-      <w:r>
-        <w:t xml:space="preserve"> simulate movements surgeons would face in a normal TAVI procedure</w:t>
-      </w:r>
-      <w:r>
-        <w:t>, such as having to pull back rapidly after being moving front and small precise movements when placing the new valve or trying to cross the aortic valve.</w:t>
-      </w:r>
-    </w:p>
-    <w:p>
-      <w:pPr>
-        <w:ind w:left="360"/>
-      </w:pPr>
-      <w:r>
-        <w:t xml:space="preserve">During </w:t>
-      </w:r>
-      <w:r>
-        <w:t>the</w:t>
-      </w:r>
-      <w:r>
-        <w:t xml:space="preserve"> 10 seconds of simulation the RMSE between the tip of the catheter and the target is recorded in X and Y coordinates independently.</w:t>
-      </w:r>
-      <w:r>
-        <w:t xml:space="preserve"> This measurement was selected as it encloses information and gives insight of the </w:t>
-      </w:r>
-      <w:r>
-        <w:t xml:space="preserve">experiment </w:t>
-      </w:r>
-      <w:r>
-        <w:t>purpose</w:t>
-      </w:r>
-      <w:r>
-        <w:t xml:space="preserve"> previously mentioned.</w:t>
-      </w:r>
-    </w:p>
-    <w:p>
-      <w:pPr>
-        <w:ind w:left="360"/>
-      </w:pPr>
-      <w:r>
-        <w:t xml:space="preserve">In total every participant had to complete five times each one of the three target’s predefined paths, which means 15 randomly order repetitions per device. The repetitions were executed all one device at a </w:t>
-      </w:r>
-      <w:r>
-        <w:t>time;</w:t>
-      </w:r>
-      <w:r>
-        <w:t xml:space="preserve"> however, the devices were ordered randomly at the beginning of the experiment.</w:t>
-      </w:r>
-    </w:p>
-    <w:p>
-      <w:pPr>
-        <w:ind w:left="360"/>
-      </w:pPr>
-      <w:r>
-        <w:rPr>
-          <w:noProof/>
-        </w:rPr>
         <w:drawing>
           <wp:inline distT="0" distB="0" distL="0" distR="0" wp14:anchorId="5C57102A" wp14:editId="79A50377">
             <wp:extent cx="5943600" cy="3155950"/>
@@ -4540,6 +4715,46 @@
           </wp:inline>
         </w:drawing>
       </w:r>
+      <w:r>
+        <w:rPr>
+          <w:noProof/>
+        </w:rPr>
+        <w:drawing>
+          <wp:inline distT="0" distB="0" distL="0" distR="0" wp14:anchorId="32948B9F" wp14:editId="03867797">
+            <wp:extent cx="5943600" cy="3164840"/>
+            <wp:effectExtent l="0" t="0" r="0" b="0"/>
+            <wp:docPr id="29" name="Picture 29"/>
+            <wp:cNvGraphicFramePr>
+              <a:graphicFrameLocks xmlns:a="http://schemas.openxmlformats.org/drawingml/2006/main" noChangeAspect="1"/>
+            </wp:cNvGraphicFramePr>
+            <a:graphic xmlns:a="http://schemas.openxmlformats.org/drawingml/2006/main">
+              <a:graphicData uri="http://schemas.openxmlformats.org/drawingml/2006/picture">
+                <pic:pic xmlns:pic="http://schemas.openxmlformats.org/drawingml/2006/picture">
+                  <pic:nvPicPr>
+                    <pic:cNvPr id="1" name=""/>
+                    <pic:cNvPicPr/>
+                  </pic:nvPicPr>
+                  <pic:blipFill>
+                    <a:blip r:embed="rId22"/>
+                    <a:stretch>
+                      <a:fillRect/>
+                    </a:stretch>
+                  </pic:blipFill>
+                  <pic:spPr>
+                    <a:xfrm>
+                      <a:off x="0" y="0"/>
+                      <a:ext cx="5943600" cy="3164840"/>
+                    </a:xfrm>
+                    <a:prstGeom prst="rect">
+                      <a:avLst/>
+                    </a:prstGeom>
+                  </pic:spPr>
+                </pic:pic>
+              </a:graphicData>
+            </a:graphic>
+          </wp:inline>
+        </w:drawing>
+      </w:r>
     </w:p>
     <w:p>
       <w:pPr>
@@ -4566,13 +4781,236 @@
         <w:ind w:left="360"/>
       </w:pPr>
       <w:r>
-        <w:t>After</w:t>
+        <w:t>All the data from the</w:t>
+      </w:r>
+      <w:r>
+        <w:t xml:space="preserve"> 15 participants was gathered </w:t>
+      </w:r>
+      <w:r>
+        <w:t xml:space="preserve">and the RMSE in both coordinates X and </w:t>
+      </w:r>
+      <w:r>
+        <w:t xml:space="preserve">Y for each one of the two DOF </w:t>
+      </w:r>
+      <w:r>
+        <w:t xml:space="preserve">computed. </w:t>
       </w:r>
     </w:p>
     <w:p>
       <w:pPr>
         <w:ind w:left="360"/>
       </w:pPr>
+      <w:r>
+        <w:t>As can be observed in figure</w:t>
+      </w:r>
+      <w:r>
+        <w:t xml:space="preserve"> </w:t>
+      </w:r>
+      <w:r>
+        <w:t>(), t</w:t>
+      </w:r>
+      <w:r>
+        <w:t>he 1</w:t>
+      </w:r>
+      <w:r>
+        <w:rPr>
+          <w:vertAlign w:val="superscript"/>
+        </w:rPr>
+        <w:t>st</w:t>
+      </w:r>
+      <w:r>
+        <w:t xml:space="preserve"> DOF experiment show</w:t>
+      </w:r>
+      <w:r>
+        <w:t>s</w:t>
+      </w:r>
+      <w:r>
+        <w:t xml:space="preserve"> </w:t>
+      </w:r>
+      <w:r>
+        <w:t>that the Joystick device has a better performance than the rest of the devices</w:t>
+      </w:r>
+      <w:r>
+        <w:t xml:space="preserve"> at every different world, followed by the keyboard. However, in figure ()</w:t>
+      </w:r>
+      <w:r>
+        <w:t xml:space="preserve"> when showing all the samples from the 3 words together, two important things are observed. First, the joystick device seems to still show a better performance, but this cannot be concluded when comparing with the keyboard, due to interaction P-Value of 0.006. </w:t>
+      </w:r>
+      <w:r>
+        <w:t>On</w:t>
+      </w:r>
+      <w:r>
+        <w:t xml:space="preserve"> the second</w:t>
+      </w:r>
+      <w:r>
+        <w:t xml:space="preserve"> place, the Joystick device can be observed a </w:t>
+      </w:r>
+      <w:r>
+        <w:t>high</w:t>
+      </w:r>
+      <w:r>
+        <w:t xml:space="preserve"> number of atypical values far away from the box </w:t>
+      </w:r>
+      <w:r>
+        <w:lastRenderedPageBreak/>
+        <w:t xml:space="preserve">plot, which at first seemed to be failed experiments. </w:t>
+      </w:r>
+      <w:r>
+        <w:t xml:space="preserve">However, if those atypical values are traced, the majority of them belong to the first trials of </w:t>
+      </w:r>
+      <w:r>
+        <w:t>different</w:t>
+      </w:r>
+      <w:r>
+        <w:t xml:space="preserve"> participants. Thus, if each number of trial</w:t>
+      </w:r>
+      <w:r>
+        <w:t>s</w:t>
+      </w:r>
+      <w:r>
+        <w:t xml:space="preserve"> is plotted separately as in figure ()</w:t>
+      </w:r>
+      <w:r>
+        <w:t xml:space="preserve"> (a participant without previous training using Joysticks)</w:t>
+      </w:r>
+      <w:r>
+        <w:t>, a</w:t>
+      </w:r>
+      <w:r>
+        <w:t xml:space="preserve"> pronounced training curve can be observed.</w:t>
+      </w:r>
+      <w:r>
+        <w:t xml:space="preserve"> On the other hand, if we plot the same information from a participant that reported experience with the type of the devices used for the experiment as in figure (), can be observed the superior performance of the Joystick</w:t>
+      </w:r>
+      <w:r>
+        <w:t xml:space="preserve"> again followed by the keyboard</w:t>
+      </w:r>
+      <w:r>
+        <w:t xml:space="preserve"> at every attempt.</w:t>
+      </w:r>
+    </w:p>
+    <w:p>
+      <w:pPr>
+        <w:ind w:left="360"/>
+      </w:pPr>
+    </w:p>
+    <w:p>
+      <w:pPr>
+        <w:ind w:left="360"/>
+      </w:pPr>
+      <w:r>
+        <w:t>Another important thing to look at, is the accidental activation error, which means movements in the DOF that was not being tested at each experiment. In order to quantify this involuntary movements</w:t>
+      </w:r>
+      <w:r>
+        <w:t>, since some of them were too small to be quantified, a percentage of trials where and activation error was present was calculated, as can be observed in figure (). It is intuitive that the Keyboard has 0% due to its digital characteristics, something that would be expected as well from the Remote device, however, that was not the case, since 2.7% of the cases had an activation error, which can be attributed to experiment errors or issues with the ergonomic</w:t>
+      </w:r>
+      <w:r>
+        <w:t>s</w:t>
+      </w:r>
+      <w:r>
+        <w:t xml:space="preserve"> of the device.</w:t>
+      </w:r>
+      <w:r>
+        <w:t xml:space="preserve"> </w:t>
+      </w:r>
+      <w:r>
+        <w:t>Finally,</w:t>
+      </w:r>
+      <w:r>
+        <w:t xml:space="preserve"> it can be observed that the catheter had the higher activation error, followed by the joystick.</w:t>
+      </w:r>
+    </w:p>
+    <w:p>
+      <w:pPr>
+        <w:ind w:left="360"/>
+      </w:pPr>
+    </w:p>
+    <w:p>
+      <w:pPr>
+        <w:ind w:left="360"/>
+      </w:pPr>
+      <w:r>
+        <w:t>On the 2</w:t>
+      </w:r>
+      <w:r>
+        <w:rPr>
+          <w:vertAlign w:val="superscript"/>
+        </w:rPr>
+        <w:t>nd</w:t>
+      </w:r>
+      <w:r>
+        <w:t xml:space="preserve"> DOF</w:t>
+      </w:r>
+      <w:r>
+        <w:t xml:space="preserve"> the figure () shows that the keyboard had a better performance at every world than any other device, without a clear differentiation between the other three. Also, in the boxplots of figure () can be observed how the Joystick, Remote and Catheter devices have similar distributions, and the keyboard having a better performance with a P-Value of 4.5e-10.</w:t>
+      </w:r>
+    </w:p>
+    <w:p>
+      <w:pPr>
+        <w:ind w:left="360"/>
+      </w:pPr>
+    </w:p>
+    <w:p>
+      <w:pPr>
+        <w:ind w:left="360"/>
+      </w:pPr>
+      <w:r>
+        <w:t>The same training behavior as in the 1</w:t>
+      </w:r>
+      <w:r>
+        <w:rPr>
+          <w:vertAlign w:val="superscript"/>
+        </w:rPr>
+        <w:t>st</w:t>
+      </w:r>
+      <w:r>
+        <w:t xml:space="preserve"> DOF experiment can be observed in the 2</w:t>
+      </w:r>
+      <w:r>
+        <w:rPr>
+          <w:vertAlign w:val="superscript"/>
+        </w:rPr>
+        <w:t>nd</w:t>
+      </w:r>
+      <w:r>
+        <w:t xml:space="preserve"> DOF for some of the devices, as shown in figure () from a candidate without experience</w:t>
+      </w:r>
+      <w:r>
+        <w:t xml:space="preserve"> manipulating devices</w:t>
+      </w:r>
+      <w:r>
+        <w:t>.</w:t>
+      </w:r>
+      <w:r>
+        <w:t xml:space="preserve"> Also, </w:t>
+      </w:r>
+      <w:r>
+        <w:t xml:space="preserve">in figure () </w:t>
+      </w:r>
+      <w:r>
+        <w:t>the accidental activation error, of the 1</w:t>
+      </w:r>
+      <w:r>
+        <w:rPr>
+          <w:vertAlign w:val="superscript"/>
+        </w:rPr>
+        <w:t>st</w:t>
+      </w:r>
+      <w:r>
+        <w:t xml:space="preserve"> DOF in this case, </w:t>
+      </w:r>
+      <w:r>
+        <w:t>shows</w:t>
+      </w:r>
+      <w:r>
+        <w:t xml:space="preserve"> a 0% in the Keyboard and Remote (devices involving digital inputs in at least </w:t>
+      </w:r>
+      <w:r>
+        <w:t>one of the two DOF), followed by the Joystick with 3.5% of test cases and the Catheter with the worst performance with 8%.</w:t>
+      </w:r>
+      <w:r>
+        <w:t xml:space="preserve"> Both devices with 0% proven to be better than the Catheter with P-Value of 0.001, but failed to prove superiority with the Joystick due to an interaction P-Value of 0.03</w:t>
+      </w:r>
     </w:p>
     <w:p>
       <w:pPr>
@@ -4610,7 +5048,7 @@
                     </pic:cNvPicPr>
                   </pic:nvPicPr>
                   <pic:blipFill>
-                    <a:blip r:embed="rId22" cstate="print">
+                    <a:blip r:embed="rId23" cstate="print">
                       <a:extLst>
                         <a:ext uri="{28A0092B-C50C-407E-A947-70E740481C1C}">
                           <a14:useLocalDpi xmlns:a14="http://schemas.microsoft.com/office/drawing/2010/main" val="0"/>
@@ -4673,7 +5111,7 @@
                     </pic:cNvPicPr>
                   </pic:nvPicPr>
                   <pic:blipFill>
-                    <a:blip r:embed="rId23" cstate="print">
+                    <a:blip r:embed="rId24" cstate="print">
                       <a:extLst>
                         <a:ext uri="{28A0092B-C50C-407E-A947-70E740481C1C}">
                           <a14:useLocalDpi xmlns:a14="http://schemas.microsoft.com/office/drawing/2010/main" val="0"/>
@@ -4711,7 +5149,7 @@
         </w:rPr>
         <w:lastRenderedPageBreak/>
         <w:drawing>
-          <wp:inline distT="0" distB="0" distL="0" distR="0" wp14:anchorId="6B591692" wp14:editId="53C3C7A3">
+          <wp:inline distT="0" distB="0" distL="0" distR="0" wp14:anchorId="6B591692" wp14:editId="4B330DF8">
             <wp:extent cx="5823008" cy="3260023"/>
             <wp:effectExtent l="0" t="0" r="6350" b="0"/>
             <wp:docPr id="18" name="Picture 14">
@@ -4740,7 +5178,7 @@
                     </pic:cNvPicPr>
                   </pic:nvPicPr>
                   <pic:blipFill>
-                    <a:blip r:embed="rId24" cstate="print">
+                    <a:blip r:embed="rId25" cstate="print">
                       <a:extLst>
                         <a:ext uri="{28A0092B-C50C-407E-A947-70E740481C1C}">
                           <a14:useLocalDpi xmlns:a14="http://schemas.microsoft.com/office/drawing/2010/main" val="0"/>
@@ -4806,7 +5244,7 @@
                     </pic:cNvPicPr>
                   </pic:nvPicPr>
                   <pic:blipFill>
-                    <a:blip r:embed="rId25" cstate="print">
+                    <a:blip r:embed="rId26" cstate="print">
                       <a:extLst>
                         <a:ext uri="{28A0092B-C50C-407E-A947-70E740481C1C}">
                           <a14:useLocalDpi xmlns:a14="http://schemas.microsoft.com/office/drawing/2010/main" val="0"/>
@@ -4844,13 +5282,13 @@
         </w:rPr>
         <w:lastRenderedPageBreak/>
         <w:drawing>
-          <wp:inline distT="0" distB="0" distL="0" distR="0" wp14:anchorId="29649C6F" wp14:editId="13D20998">
-            <wp:extent cx="5829773" cy="3249421"/>
-            <wp:effectExtent l="0" t="0" r="0" b="8255"/>
-            <wp:docPr id="20" name="Picture 8">
+          <wp:inline distT="0" distB="0" distL="0" distR="0" wp14:anchorId="779A64CA" wp14:editId="79198CD8">
+            <wp:extent cx="5550828" cy="3117021"/>
+            <wp:effectExtent l="0" t="0" r="0" b="7620"/>
+            <wp:docPr id="27" name="Picture 16">
               <a:extLst xmlns:a="http://schemas.openxmlformats.org/drawingml/2006/main">
                 <a:ext uri="{FF2B5EF4-FFF2-40B4-BE49-F238E27FC236}">
-                  <a16:creationId xmlns:a16="http://schemas.microsoft.com/office/drawing/2014/main" id="{6C4E8BE5-4A2B-4958-8A9D-594787813DC6}"/>
+                  <a16:creationId xmlns:a16="http://schemas.microsoft.com/office/drawing/2014/main" id="{3AFD76D9-E3DD-4038-B34B-01CD24469C12}"/>
                 </a:ext>
               </a:extLst>
             </wp:docPr>
@@ -4861,284 +5299,10 @@
               <a:graphicData uri="http://schemas.openxmlformats.org/drawingml/2006/picture">
                 <pic:pic xmlns:pic="http://schemas.openxmlformats.org/drawingml/2006/picture">
                   <pic:nvPicPr>
-                    <pic:cNvPr id="9" name="Picture 8">
+                    <pic:cNvPr id="17" name="Picture 16">
                       <a:extLst>
                         <a:ext uri="{FF2B5EF4-FFF2-40B4-BE49-F238E27FC236}">
-                          <a16:creationId xmlns:a16="http://schemas.microsoft.com/office/drawing/2014/main" id="{6C4E8BE5-4A2B-4958-8A9D-594787813DC6}"/>
-                        </a:ext>
-                      </a:extLst>
-                    </pic:cNvPr>
-                    <pic:cNvPicPr>
-                      <a:picLocks noChangeAspect="1"/>
-                    </pic:cNvPicPr>
-                  </pic:nvPicPr>
-                  <pic:blipFill>
-                    <a:blip r:embed="rId26" cstate="print">
-                      <a:extLst>
-                        <a:ext uri="{28A0092B-C50C-407E-A947-70E740481C1C}">
-                          <a14:useLocalDpi xmlns:a14="http://schemas.microsoft.com/office/drawing/2010/main" val="0"/>
-                        </a:ext>
-                      </a:extLst>
-                    </a:blip>
-                    <a:stretch>
-                      <a:fillRect/>
-                    </a:stretch>
-                  </pic:blipFill>
-                  <pic:spPr>
-                    <a:xfrm>
-                      <a:off x="0" y="0"/>
-                      <a:ext cx="5829773" cy="3249421"/>
-                    </a:xfrm>
-                    <a:prstGeom prst="rect">
-                      <a:avLst/>
-                    </a:prstGeom>
-                  </pic:spPr>
-                </pic:pic>
-              </a:graphicData>
-            </a:graphic>
-          </wp:inline>
-        </w:drawing>
-      </w:r>
-    </w:p>
-    <w:p>
-      <w:pPr>
-        <w:rPr>
-          <w:b/>
-          <w:bCs/>
-        </w:rPr>
-      </w:pPr>
-    </w:p>
-    <w:p>
-      <w:pPr>
-        <w:rPr>
-          <w:b/>
-          <w:bCs/>
-        </w:rPr>
-      </w:pPr>
-      <w:r>
-        <w:rPr>
-          <w:b/>
-          <w:bCs/>
-        </w:rPr>
-        <w:t>Experiment 2</w:t>
-      </w:r>
-      <w:r>
-        <w:rPr>
-          <w:b/>
-          <w:bCs/>
-          <w:vertAlign w:val="superscript"/>
-        </w:rPr>
-        <w:t>nd</w:t>
-      </w:r>
-      <w:r>
-        <w:rPr>
-          <w:b/>
-          <w:bCs/>
-        </w:rPr>
-        <w:t xml:space="preserve"> DOF</w:t>
-      </w:r>
-    </w:p>
-    <w:p>
-      <w:pPr>
-        <w:pStyle w:val="ListParagraph"/>
-        <w:numPr>
-          <w:ilvl w:val="0"/>
-          <w:numId w:val="2"/>
-        </w:numPr>
-        <w:rPr>
-          <w:b/>
-          <w:bCs/>
-        </w:rPr>
-      </w:pPr>
-      <w:r>
-        <w:rPr>
-          <w:b/>
-          <w:bCs/>
-        </w:rPr>
-        <w:t>Overview</w:t>
-      </w:r>
-    </w:p>
-    <w:p>
-      <w:pPr>
-        <w:ind w:left="360"/>
-      </w:pPr>
-      <w:r>
-        <w:t xml:space="preserve">This experiment was designed to test the performance of the </w:t>
-      </w:r>
-      <w:r>
-        <w:t>2</w:t>
-      </w:r>
-      <w:r>
-        <w:rPr>
-          <w:vertAlign w:val="superscript"/>
-        </w:rPr>
-        <w:t>nd</w:t>
-      </w:r>
-      <w:r>
-        <w:t xml:space="preserve"> DOF of every device. The objective is to try to collocate the tip of the catheter (green square) inside a target (red square) that is only moving in the </w:t>
-      </w:r>
-      <w:r>
-        <w:t>2</w:t>
-      </w:r>
-      <w:r>
-        <w:rPr>
-          <w:vertAlign w:val="superscript"/>
-        </w:rPr>
-        <w:t>nd</w:t>
-      </w:r>
-      <w:r>
-        <w:t xml:space="preserve"> DOF</w:t>
-      </w:r>
-      <w:r>
-        <w:t xml:space="preserve"> direction (</w:t>
-      </w:r>
-      <w:r>
-        <w:t>LEFT and RIGHT</w:t>
-      </w:r>
-      <w:r>
-        <w:t xml:space="preserve">), as shown in figure (). The target is always initially collocated </w:t>
-      </w:r>
-      <w:r>
-        <w:t>to the right of</w:t>
-      </w:r>
-      <w:r>
-        <w:t xml:space="preserve"> the initial tip of the catheter position. The target starts moving automatically once the simulation detects the first movement of the user, following a predefined path for 10 seconds.</w:t>
-      </w:r>
-    </w:p>
-    <w:p>
-      <w:pPr>
-        <w:pStyle w:val="ListParagraph"/>
-      </w:pPr>
-    </w:p>
-    <w:p>
-      <w:pPr>
-        <w:ind w:left="360"/>
-      </w:pPr>
-      <w:r>
-        <w:t xml:space="preserve">Three different predefined paths (worlds) for the target were created, trying to cover two main purposes, the first one was to exploit the capabilities of every device, reaction time, resolution, change of direction, acceleration and deceleration. The second purpose was to simulate movements surgeons would face in a normal TAVI procedure, such as having </w:t>
-      </w:r>
-      <w:r>
-        <w:t xml:space="preserve">to rotate to avoid a blockage in the artery or contacting with the wall of the aortic artery, </w:t>
-      </w:r>
-      <w:r>
-        <w:t xml:space="preserve">and small precise </w:t>
-      </w:r>
-      <w:r>
-        <w:t xml:space="preserve">rotation </w:t>
-      </w:r>
-      <w:r>
-        <w:t>movements</w:t>
-      </w:r>
-      <w:r>
-        <w:t xml:space="preserve"> surgeons need to perform as technique for c</w:t>
-      </w:r>
-      <w:r>
-        <w:t>ross</w:t>
-      </w:r>
-      <w:r>
-        <w:t>ing</w:t>
-      </w:r>
-      <w:r>
-        <w:t xml:space="preserve"> the aortic valve.</w:t>
-      </w:r>
-    </w:p>
-    <w:p>
-      <w:pPr>
-        <w:pStyle w:val="ListParagraph"/>
-      </w:pPr>
-    </w:p>
-    <w:p>
-      <w:pPr>
-        <w:ind w:left="360"/>
-      </w:pPr>
-      <w:r>
-        <w:t>During the 10 seconds of simulation the RMSE between the tip of the catheter and the target is recorded in X and Y coordinates independently. This measurement was selected as it encloses information and gives insight of the experiment purpose previously mentioned.</w:t>
-      </w:r>
-    </w:p>
-    <w:p>
-      <w:pPr>
-        <w:pStyle w:val="ListParagraph"/>
-      </w:pPr>
-    </w:p>
-    <w:p>
-      <w:pPr>
-        <w:ind w:left="360"/>
-      </w:pPr>
-      <w:r>
-        <w:lastRenderedPageBreak/>
-        <w:t>In total every participant had to complete five times each one of the three target’s predefined paths, which means 15 randomly order repetitions per device. The repetitions were executed all one device at a time; however, the devices were ordered randomly at the beginning of the experiment.</w:t>
-      </w:r>
-    </w:p>
-    <w:p>
-      <w:pPr>
-        <w:rPr>
-          <w:b/>
-          <w:bCs/>
-        </w:rPr>
-      </w:pPr>
-    </w:p>
-    <w:p>
-      <w:pPr>
-        <w:pStyle w:val="ListParagraph"/>
-        <w:numPr>
-          <w:ilvl w:val="0"/>
-          <w:numId w:val="2"/>
-        </w:numPr>
-        <w:rPr>
-          <w:b/>
-          <w:bCs/>
-        </w:rPr>
-      </w:pPr>
-      <w:r>
-        <w:rPr>
-          <w:b/>
-          <w:bCs/>
-        </w:rPr>
-        <w:t>Results</w:t>
-      </w:r>
-    </w:p>
-    <w:p>
-      <w:pPr>
-        <w:rPr>
-          <w:b/>
-          <w:bCs/>
-        </w:rPr>
-      </w:pPr>
-    </w:p>
-    <w:p>
-      <w:pPr>
-        <w:rPr>
-          <w:b/>
-          <w:bCs/>
-        </w:rPr>
-      </w:pPr>
-      <w:r>
-        <w:rPr>
-          <w:b/>
-          <w:bCs/>
-        </w:rPr>
-        <w:drawing>
-          <wp:inline distT="0" distB="0" distL="0" distR="0" wp14:anchorId="78EA12DD" wp14:editId="46185AB5">
-            <wp:extent cx="5943600" cy="3311525"/>
-            <wp:effectExtent l="0" t="0" r="0" b="3175"/>
-            <wp:docPr id="21" name="Picture 8">
-              <a:extLst xmlns:a="http://schemas.openxmlformats.org/drawingml/2006/main">
-                <a:ext uri="{FF2B5EF4-FFF2-40B4-BE49-F238E27FC236}">
-                  <a16:creationId xmlns:a16="http://schemas.microsoft.com/office/drawing/2014/main" id="{94A3DE3C-C7BA-4124-AC21-3435E5E55DF6}"/>
-                </a:ext>
-              </a:extLst>
-            </wp:docPr>
-            <wp:cNvGraphicFramePr>
-              <a:graphicFrameLocks xmlns:a="http://schemas.openxmlformats.org/drawingml/2006/main" noChangeAspect="1"/>
-            </wp:cNvGraphicFramePr>
-            <a:graphic xmlns:a="http://schemas.openxmlformats.org/drawingml/2006/main">
-              <a:graphicData uri="http://schemas.openxmlformats.org/drawingml/2006/picture">
-                <pic:pic xmlns:pic="http://schemas.openxmlformats.org/drawingml/2006/picture">
-                  <pic:nvPicPr>
-                    <pic:cNvPr id="9" name="Picture 8">
-                      <a:extLst>
-                        <a:ext uri="{FF2B5EF4-FFF2-40B4-BE49-F238E27FC236}">
-                          <a16:creationId xmlns:a16="http://schemas.microsoft.com/office/drawing/2014/main" id="{94A3DE3C-C7BA-4124-AC21-3435E5E55DF6}"/>
+                          <a16:creationId xmlns:a16="http://schemas.microsoft.com/office/drawing/2014/main" id="{3AFD76D9-E3DD-4038-B34B-01CD24469C12}"/>
                         </a:ext>
                       </a:extLst>
                     </pic:cNvPr>
@@ -5161,7 +5325,7 @@
                   <pic:spPr>
                     <a:xfrm>
                       <a:off x="0" y="0"/>
-                      <a:ext cx="5943600" cy="3311525"/>
+                      <a:ext cx="5550828" cy="3117021"/>
                     </a:xfrm>
                     <a:prstGeom prst="rect">
                       <a:avLst/>
@@ -5175,17 +5339,11 @@
       </w:r>
       <w:r>
         <w:rPr>
-          <w:noProof/>
-        </w:rPr>
-        <w:t xml:space="preserve"> </w:t>
-      </w:r>
-      <w:r>
-        <w:rPr>
           <w:b/>
           <w:bCs/>
         </w:rPr>
         <w:drawing>
-          <wp:inline distT="0" distB="0" distL="0" distR="0" wp14:anchorId="09FEBB73" wp14:editId="0C69E107">
+          <wp:inline distT="0" distB="0" distL="0" distR="0" wp14:anchorId="7EA56E7E" wp14:editId="2B8CDC19">
             <wp:extent cx="5607283" cy="3124123"/>
             <wp:effectExtent l="0" t="0" r="0" b="635"/>
             <wp:docPr id="23" name="Picture 12">
@@ -5242,17 +5400,72 @@
       </w:r>
       <w:r>
         <w:rPr>
-          <w:noProof/>
-        </w:rPr>
-        <w:t xml:space="preserve"> </w:t>
-      </w:r>
-      <w:r>
-        <w:rPr>
-          <w:noProof/>
+          <w:b/>
+          <w:bCs/>
         </w:rPr>
         <w:lastRenderedPageBreak/>
         <w:drawing>
-          <wp:inline distT="0" distB="0" distL="0" distR="0" wp14:anchorId="2575904B" wp14:editId="2A2D5C72">
+          <wp:inline distT="0" distB="0" distL="0" distR="0" wp14:anchorId="55DE011E" wp14:editId="631B0902">
+            <wp:extent cx="5943600" cy="3311525"/>
+            <wp:effectExtent l="0" t="0" r="0" b="3175"/>
+            <wp:docPr id="21" name="Picture 8">
+              <a:extLst xmlns:a="http://schemas.openxmlformats.org/drawingml/2006/main">
+                <a:ext uri="{FF2B5EF4-FFF2-40B4-BE49-F238E27FC236}">
+                  <a16:creationId xmlns:a16="http://schemas.microsoft.com/office/drawing/2014/main" id="{94A3DE3C-C7BA-4124-AC21-3435E5E55DF6}"/>
+                </a:ext>
+              </a:extLst>
+            </wp:docPr>
+            <wp:cNvGraphicFramePr>
+              <a:graphicFrameLocks xmlns:a="http://schemas.openxmlformats.org/drawingml/2006/main" noChangeAspect="1"/>
+            </wp:cNvGraphicFramePr>
+            <a:graphic xmlns:a="http://schemas.openxmlformats.org/drawingml/2006/main">
+              <a:graphicData uri="http://schemas.openxmlformats.org/drawingml/2006/picture">
+                <pic:pic xmlns:pic="http://schemas.openxmlformats.org/drawingml/2006/picture">
+                  <pic:nvPicPr>
+                    <pic:cNvPr id="9" name="Picture 8">
+                      <a:extLst>
+                        <a:ext uri="{FF2B5EF4-FFF2-40B4-BE49-F238E27FC236}">
+                          <a16:creationId xmlns:a16="http://schemas.microsoft.com/office/drawing/2014/main" id="{94A3DE3C-C7BA-4124-AC21-3435E5E55DF6}"/>
+                        </a:ext>
+                      </a:extLst>
+                    </pic:cNvPr>
+                    <pic:cNvPicPr>
+                      <a:picLocks noChangeAspect="1"/>
+                    </pic:cNvPicPr>
+                  </pic:nvPicPr>
+                  <pic:blipFill>
+                    <a:blip r:embed="rId29" cstate="print">
+                      <a:extLst>
+                        <a:ext uri="{28A0092B-C50C-407E-A947-70E740481C1C}">
+                          <a14:useLocalDpi xmlns:a14="http://schemas.microsoft.com/office/drawing/2010/main" val="0"/>
+                        </a:ext>
+                      </a:extLst>
+                    </a:blip>
+                    <a:stretch>
+                      <a:fillRect/>
+                    </a:stretch>
+                  </pic:blipFill>
+                  <pic:spPr>
+                    <a:xfrm>
+                      <a:off x="0" y="0"/>
+                      <a:ext cx="5943600" cy="3311525"/>
+                    </a:xfrm>
+                    <a:prstGeom prst="rect">
+                      <a:avLst/>
+                    </a:prstGeom>
+                  </pic:spPr>
+                </pic:pic>
+              </a:graphicData>
+            </a:graphic>
+          </wp:inline>
+        </w:drawing>
+      </w:r>
+      <w:r>
+        <w:rPr>
+          <w:noProof/>
+        </w:rPr>
+        <w:drawing>
+          <wp:inline distT="0" distB="0" distL="0" distR="0" wp14:anchorId="2E350644" wp14:editId="433E2968">
             <wp:extent cx="5905213" cy="3306045"/>
             <wp:effectExtent l="0" t="0" r="635" b="8890"/>
             <wp:docPr id="24" name="Picture 10">
@@ -5281,7 +5494,7 @@
                     </pic:cNvPicPr>
                   </pic:nvPicPr>
                   <pic:blipFill>
-                    <a:blip r:embed="rId29" cstate="print">
+                    <a:blip r:embed="rId30" cstate="print">
                       <a:extLst>
                         <a:ext uri="{28A0092B-C50C-407E-A947-70E740481C1C}">
                           <a14:useLocalDpi xmlns:a14="http://schemas.microsoft.com/office/drawing/2010/main" val="0"/>
@@ -5311,14 +5524,9 @@
         <w:rPr>
           <w:noProof/>
         </w:rPr>
-        <w:t xml:space="preserve"> </w:t>
-      </w:r>
-      <w:r>
-        <w:rPr>
-          <w:noProof/>
-        </w:rPr>
+        <w:lastRenderedPageBreak/>
         <w:drawing>
-          <wp:inline distT="0" distB="0" distL="0" distR="0" wp14:anchorId="4DB7C38F" wp14:editId="1DD6284E">
+          <wp:inline distT="0" distB="0" distL="0" distR="0" wp14:anchorId="6637E3BF" wp14:editId="0928F76C">
             <wp:extent cx="5905212" cy="3306045"/>
             <wp:effectExtent l="0" t="0" r="635" b="8890"/>
             <wp:docPr id="25" name="Picture 6">
@@ -5347,7 +5555,7 @@
                     </pic:cNvPicPr>
                   </pic:nvPicPr>
                   <pic:blipFill>
-                    <a:blip r:embed="rId30" cstate="print">
+                    <a:blip r:embed="rId31" cstate="print">
                       <a:extLst>
                         <a:ext uri="{28A0092B-C50C-407E-A947-70E740481C1C}">
                           <a14:useLocalDpi xmlns:a14="http://schemas.microsoft.com/office/drawing/2010/main" val="0"/>
@@ -5377,21 +5585,14 @@
         <w:rPr>
           <w:noProof/>
         </w:rPr>
-        <w:t xml:space="preserve"> </w:t>
-      </w:r>
-      <w:r>
-        <w:rPr>
-          <w:noProof/>
-        </w:rPr>
-        <w:lastRenderedPageBreak/>
         <w:drawing>
-          <wp:inline distT="0" distB="0" distL="0" distR="0" wp14:anchorId="7FBEB546" wp14:editId="523D2D19">
-            <wp:extent cx="5829773" cy="3249421"/>
-            <wp:effectExtent l="0" t="0" r="0" b="8255"/>
-            <wp:docPr id="26" name="Picture 12">
+          <wp:inline distT="0" distB="0" distL="0" distR="0" wp14:anchorId="37950AAC" wp14:editId="06986826">
+            <wp:extent cx="5550828" cy="3117021"/>
+            <wp:effectExtent l="0" t="0" r="0" b="7620"/>
+            <wp:docPr id="28" name="Picture 13">
               <a:extLst xmlns:a="http://schemas.openxmlformats.org/drawingml/2006/main">
                 <a:ext uri="{FF2B5EF4-FFF2-40B4-BE49-F238E27FC236}">
-                  <a16:creationId xmlns:a16="http://schemas.microsoft.com/office/drawing/2014/main" id="{A3C3072D-2751-4D22-AF46-FAE37BFEB8BF}"/>
+                  <a16:creationId xmlns:a16="http://schemas.microsoft.com/office/drawing/2014/main" id="{2BDA6376-B04A-408B-8C62-A95DE32C3308}"/>
                 </a:ext>
               </a:extLst>
             </wp:docPr>
@@ -5402,10 +5603,10 @@
               <a:graphicData uri="http://schemas.openxmlformats.org/drawingml/2006/picture">
                 <pic:pic xmlns:pic="http://schemas.openxmlformats.org/drawingml/2006/picture">
                   <pic:nvPicPr>
-                    <pic:cNvPr id="13" name="Picture 12">
+                    <pic:cNvPr id="14" name="Picture 13">
                       <a:extLst>
                         <a:ext uri="{FF2B5EF4-FFF2-40B4-BE49-F238E27FC236}">
-                          <a16:creationId xmlns:a16="http://schemas.microsoft.com/office/drawing/2014/main" id="{A3C3072D-2751-4D22-AF46-FAE37BFEB8BF}"/>
+                          <a16:creationId xmlns:a16="http://schemas.microsoft.com/office/drawing/2014/main" id="{2BDA6376-B04A-408B-8C62-A95DE32C3308}"/>
                         </a:ext>
                       </a:extLst>
                     </pic:cNvPr>
@@ -5414,7 +5615,7 @@
                     </pic:cNvPicPr>
                   </pic:nvPicPr>
                   <pic:blipFill>
-                    <a:blip r:embed="rId31" cstate="print">
+                    <a:blip r:embed="rId32" cstate="print">
                       <a:extLst>
                         <a:ext uri="{28A0092B-C50C-407E-A947-70E740481C1C}">
                           <a14:useLocalDpi xmlns:a14="http://schemas.microsoft.com/office/drawing/2010/main" val="0"/>
@@ -5428,7 +5629,7 @@
                   <pic:spPr>
                     <a:xfrm>
                       <a:off x="0" y="0"/>
-                      <a:ext cx="5829773" cy="3249421"/>
+                      <a:ext cx="5550828" cy="3117021"/>
                     </a:xfrm>
                     <a:prstGeom prst="rect">
                       <a:avLst/>
@@ -5440,8 +5641,14 @@
           </wp:inline>
         </w:drawing>
       </w:r>
-      <w:bookmarkStart w:id="0" w:name="_GoBack"/>
-      <w:bookmarkEnd w:id="0"/>
+    </w:p>
+    <w:p>
+      <w:pPr>
+        <w:rPr>
+          <w:b/>
+          <w:bCs/>
+        </w:rPr>
+      </w:pPr>
     </w:p>
     <w:p>
       <w:pPr>
@@ -5487,11 +5694,1517 @@
     </w:p>
     <w:p>
       <w:pPr>
-        <w:rPr>
-          <w:b/>
-          <w:bCs/>
-        </w:rPr>
-      </w:pPr>
+        <w:ind w:left="360"/>
+      </w:pPr>
+      <w:r>
+        <w:t>This experiment was de</w:t>
+      </w:r>
+      <w:r>
+        <w:t>signed to test the joint performance of the two DOF of every device. The objective is to navigate</w:t>
+      </w:r>
+      <w:r>
+        <w:t xml:space="preserve"> the tip of the simulated catheter (green square)</w:t>
+      </w:r>
+      <w:r>
+        <w:t xml:space="preserve"> through a one-way maze as shown in figure (), </w:t>
+      </w:r>
+      <w:r>
+        <w:t xml:space="preserve">until reaching the top part of the maze. </w:t>
+      </w:r>
+      <w:r>
+        <w:t>The users were instructed (as shown in appendix ()) to navigate the maze keeping the maximum distance to the walls as possible, avoid collisions and reach the top wall of the maze in the minor time possible.</w:t>
+      </w:r>
+    </w:p>
+    <w:p>
+      <w:pPr>
+        <w:ind w:left="360"/>
+      </w:pPr>
+    </w:p>
+    <w:p>
+      <w:pPr>
+        <w:ind w:left="360"/>
+      </w:pPr>
+      <w:r>
+        <w:t>The simulation starts recording the data when the first movement of the user is detected.</w:t>
+      </w:r>
+      <w:r>
+        <w:t xml:space="preserve"> In case of colliding with a wall, the tip of the catheter stops moving and changes color from green to red (as shown in figure ()), indicating a collisions status. In order clear the collision the user has to back off, any other movement that would keep the collision is not permitted and would not move the simulated catheter at all. Once the tip of the simulated catheter touches the upper wall</w:t>
+      </w:r>
+      <w:r>
+        <w:t xml:space="preserve"> (as shown in figure ())</w:t>
+      </w:r>
+      <w:r>
+        <w:t xml:space="preserve"> the simulation stops.</w:t>
+      </w:r>
+    </w:p>
+    <w:p>
+      <w:pPr>
+        <w:ind w:left="360"/>
+      </w:pPr>
+    </w:p>
+    <w:p>
+      <w:pPr>
+        <w:ind w:left="360"/>
+      </w:pPr>
+      <w:r>
+        <w:t>In order to exploit all the capabilities of each device, two different mazes</w:t>
+      </w:r>
+      <w:r>
+        <w:t xml:space="preserve"> (worlds)</w:t>
+      </w:r>
+      <w:r>
+        <w:t xml:space="preserve"> were used for this experiment. One with </w:t>
+      </w:r>
+      <w:r>
+        <w:t>higher alternation between left/right and up/down movements</w:t>
+      </w:r>
+      <w:r>
+        <w:t xml:space="preserve">, simulating scenarios </w:t>
+      </w:r>
+      <w:r>
+        <w:t>where surgeons have to maneuver both DOF at the same time, example of that is when they cross the aortic valve [18][19]. The second</w:t>
+      </w:r>
+      <w:r>
+        <w:t xml:space="preserve"> maze has longer </w:t>
+      </w:r>
+      <w:proofErr w:type="gramStart"/>
+      <w:r>
+        <w:t>stretches</w:t>
+      </w:r>
+      <w:proofErr w:type="gramEnd"/>
+      <w:r>
+        <w:t xml:space="preserve"> in the 1</w:t>
+      </w:r>
+      <w:r>
+        <w:rPr>
+          <w:vertAlign w:val="superscript"/>
+        </w:rPr>
+        <w:t>st</w:t>
+      </w:r>
+      <w:r>
+        <w:t xml:space="preserve"> DOF, occasionally stopped by a short rotation movement</w:t>
+      </w:r>
+      <w:r>
+        <w:t>, in order to simulate the first</w:t>
+      </w:r>
+      <w:r>
+        <w:t xml:space="preserve"> fast</w:t>
+      </w:r>
+      <w:r>
+        <w:t xml:space="preserve"> strokes the surgeons have to perform in order to reach the aortic arch</w:t>
+      </w:r>
+      <w:r>
+        <w:t>, if a blockage is found, a small rotation is made and try to keep going</w:t>
+      </w:r>
+      <w:r>
+        <w:t xml:space="preserve"> forward</w:t>
+      </w:r>
+      <w:r>
+        <w:t>.</w:t>
+      </w:r>
+    </w:p>
+    <w:p>
+      <w:pPr>
+        <w:ind w:left="360"/>
+      </w:pPr>
+    </w:p>
+    <w:p>
+      <w:pPr>
+        <w:ind w:left="360"/>
+      </w:pPr>
+      <w:r>
+        <w:t>For this experiment three main metrics were measured, Time to complete the experiment, Number of collisions and Dimensionless Jerk</w:t>
+      </w:r>
+      <w:r>
+        <w:t>. These metrics were selected since they enclose relevant information on the capabilities of the devices and how suitable to perform the tasks they are. Time to complete the tasks is of high importance, since one of the objectives of a Teleoperated robots is to reduce the radiation exposure both, to patients and practitioners. Number of collisions is important to give an insight of the maneuverability of every device</w:t>
+      </w:r>
+      <w:r>
+        <w:t xml:space="preserve"> (acceleration rate, deceleration rate, precision, among others)</w:t>
+      </w:r>
+      <w:r>
+        <w:t xml:space="preserve"> </w:t>
+      </w:r>
+      <w:r>
+        <w:t>which is highly important for the patient safety.</w:t>
+      </w:r>
+      <w:r>
+        <w:t xml:space="preserve"> The dimensionless jerk</w:t>
+      </w:r>
+      <w:r>
+        <w:t xml:space="preserve"> </w:t>
+      </w:r>
+      <w:r>
+        <w:t xml:space="preserve">has </w:t>
+      </w:r>
+      <w:r>
+        <w:t>been</w:t>
+      </w:r>
+      <w:r>
+        <w:t xml:space="preserve"> previously used </w:t>
+      </w:r>
+      <w:r>
+        <w:t>i</w:t>
+      </w:r>
+      <w:r>
+        <w:t>n similar studies to asses</w:t>
+      </w:r>
+      <w:r>
+        <w:t xml:space="preserve"> performance of catheter trajectories </w:t>
+      </w:r>
+      <w:r>
+        <w:t>[20]</w:t>
+      </w:r>
+      <w:r>
+        <w:t>, it is</w:t>
+      </w:r>
+      <w:r>
+        <w:t xml:space="preserve"> useful to describe the smoothness of the path as well as the accelerations and decelerations, while being independent of time and longitude of the path</w:t>
+      </w:r>
+      <w:r>
+        <w:t>.</w:t>
+      </w:r>
+      <w:r>
+        <w:t xml:space="preserve"> The formula to calculate is described in equation () where TP is the procedural time and PL the path length of the trajectory.</w:t>
+      </w:r>
+    </w:p>
+    <w:p>
+      <w:pPr>
+        <w:ind w:left="360"/>
+      </w:pPr>
+    </w:p>
+    <w:p>
+      <w:pPr>
+        <w:ind w:left="360"/>
+      </w:pPr>
+      <w:r>
+        <mc:AlternateContent>
+          <mc:Choice Requires="wps">
+            <w:drawing>
+              <wp:anchor distT="0" distB="0" distL="114300" distR="114300" simplePos="0" relativeHeight="251659264" behindDoc="0" locked="0" layoutInCell="1" allowOverlap="1" wp14:anchorId="23C13925" wp14:editId="2A00D006">
+                <wp:simplePos x="0" y="0"/>
+                <wp:positionH relativeFrom="column">
+                  <wp:posOffset>903768</wp:posOffset>
+                </wp:positionH>
+                <wp:positionV relativeFrom="paragraph">
+                  <wp:posOffset>33227</wp:posOffset>
+                </wp:positionV>
+                <wp:extent cx="3782830" cy="666721"/>
+                <wp:effectExtent l="0" t="0" r="0" b="0"/>
+                <wp:wrapNone/>
+                <wp:docPr id="33" name="TextBox 11"/>
+                <wp:cNvGraphicFramePr xmlns:a="http://schemas.openxmlformats.org/drawingml/2006/main"/>
+                <a:graphic xmlns:a="http://schemas.openxmlformats.org/drawingml/2006/main">
+                  <a:graphicData uri="http://schemas.microsoft.com/office/word/2010/wordprocessingShape">
+                    <wps:wsp>
+                      <wps:cNvSpPr txBox="1"/>
+                      <wps:spPr>
+                        <a:xfrm>
+                          <a:off x="0" y="0"/>
+                          <a:ext cx="3782830" cy="666721"/>
+                        </a:xfrm>
+                        <a:prstGeom prst="rect">
+                          <a:avLst/>
+                        </a:prstGeom>
+                        <a:noFill/>
+                      </wps:spPr>
+                      <wps:txbx>
+                        <w:txbxContent>
+                          <w:p>
+                            <w:pPr>
+                              <w:rPr>
+                                <w:sz w:val="24"/>
+                                <w:szCs w:val="24"/>
+                              </w:rPr>
+                            </w:pPr>
+                            <m:oMathPara>
+                              <m:oMathParaPr>
+                                <m:jc m:val="centerGroup"/>
+                              </m:oMathParaPr>
+                              <m:oMath>
+                                <m:sSub>
+                                  <m:sSubPr>
+                                    <m:ctrlPr>
+                                      <w:rPr>
+                                        <w:rFonts w:ascii="Cambria Math" w:eastAsiaTheme="minorEastAsia" w:hAnsi="Cambria Math"/>
+                                        <w:i/>
+                                        <w:iCs/>
+                                        <w:color w:val="000000" w:themeColor="text1"/>
+                                        <w:kern w:val="24"/>
+                                        <w:sz w:val="36"/>
+                                        <w:szCs w:val="36"/>
+                                      </w:rPr>
+                                    </m:ctrlPr>
+                                  </m:sSubPr>
+                                  <m:e>
+                                    <m:r>
+                                      <w:rPr>
+                                        <w:rFonts w:ascii="Cambria Math" w:hAnsi="Cambria Math"/>
+                                        <w:color w:val="000000" w:themeColor="text1"/>
+                                        <w:kern w:val="24"/>
+                                        <w:sz w:val="36"/>
+                                        <w:szCs w:val="36"/>
+                                      </w:rPr>
+                                      <m:t>J</m:t>
+                                    </m:r>
+                                  </m:e>
+                                  <m:sub>
+                                    <m:r>
+                                      <w:rPr>
+                                        <w:rFonts w:ascii="Cambria Math" w:hAnsi="Cambria Math"/>
+                                        <w:color w:val="000000" w:themeColor="text1"/>
+                                        <w:kern w:val="24"/>
+                                        <w:sz w:val="36"/>
+                                        <w:szCs w:val="36"/>
+                                      </w:rPr>
+                                      <m:t>d</m:t>
+                                    </m:r>
+                                  </m:sub>
+                                </m:sSub>
+                                <m:r>
+                                  <w:rPr>
+                                    <w:rFonts w:ascii="Cambria Math" w:hAnsi="Cambria Math"/>
+                                    <w:color w:val="000000" w:themeColor="text1"/>
+                                    <w:kern w:val="24"/>
+                                    <w:sz w:val="36"/>
+                                    <w:szCs w:val="36"/>
+                                  </w:rPr>
+                                  <m:t>=</m:t>
+                                </m:r>
+                                <m:d>
+                                  <m:dPr>
+                                    <m:ctrlPr>
+                                      <w:rPr>
+                                        <w:rFonts w:ascii="Cambria Math" w:eastAsiaTheme="minorEastAsia" w:hAnsi="Cambria Math"/>
+                                        <w:i/>
+                                        <w:iCs/>
+                                        <w:color w:val="000000" w:themeColor="text1"/>
+                                        <w:kern w:val="24"/>
+                                        <w:sz w:val="36"/>
+                                        <w:szCs w:val="36"/>
+                                      </w:rPr>
+                                    </m:ctrlPr>
+                                  </m:dPr>
+                                  <m:e>
+                                    <m:nary>
+                                      <m:naryPr>
+                                        <m:ctrlPr>
+                                          <w:rPr>
+                                            <w:rFonts w:ascii="Cambria Math" w:eastAsiaTheme="minorEastAsia" w:hAnsi="Cambria Math"/>
+                                            <w:i/>
+                                            <w:iCs/>
+                                            <w:color w:val="000000" w:themeColor="text1"/>
+                                            <w:kern w:val="24"/>
+                                            <w:sz w:val="36"/>
+                                            <w:szCs w:val="36"/>
+                                          </w:rPr>
+                                        </m:ctrlPr>
+                                      </m:naryPr>
+                                      <m:sub>
+                                        <m:sSub>
+                                          <m:sSubPr>
+                                            <m:ctrlPr>
+                                              <w:rPr>
+                                                <w:rFonts w:ascii="Cambria Math" w:eastAsiaTheme="minorEastAsia" w:hAnsi="Cambria Math"/>
+                                                <w:i/>
+                                                <w:iCs/>
+                                                <w:color w:val="000000" w:themeColor="text1"/>
+                                                <w:kern w:val="24"/>
+                                                <w:sz w:val="36"/>
+                                                <w:szCs w:val="36"/>
+                                              </w:rPr>
+                                            </m:ctrlPr>
+                                          </m:sSubPr>
+                                          <m:e>
+                                            <m:r>
+                                              <w:rPr>
+                                                <w:rFonts w:ascii="Cambria Math" w:hAnsi="Cambria Math"/>
+                                                <w:color w:val="000000" w:themeColor="text1"/>
+                                                <w:kern w:val="24"/>
+                                                <w:sz w:val="36"/>
+                                                <w:szCs w:val="36"/>
+                                              </w:rPr>
+                                              <m:t>t</m:t>
+                                            </m:r>
+                                          </m:e>
+                                          <m:sub>
+                                            <m:r>
+                                              <w:rPr>
+                                                <w:rFonts w:ascii="Cambria Math" w:hAnsi="Cambria Math"/>
+                                                <w:color w:val="000000" w:themeColor="text1"/>
+                                                <w:kern w:val="24"/>
+                                                <w:sz w:val="36"/>
+                                                <w:szCs w:val="36"/>
+                                              </w:rPr>
+                                              <m:t>i</m:t>
+                                            </m:r>
+                                          </m:sub>
+                                        </m:sSub>
+                                      </m:sub>
+                                      <m:sup>
+                                        <m:sSub>
+                                          <m:sSubPr>
+                                            <m:ctrlPr>
+                                              <w:rPr>
+                                                <w:rFonts w:ascii="Cambria Math" w:eastAsiaTheme="minorEastAsia" w:hAnsi="Cambria Math"/>
+                                                <w:i/>
+                                                <w:iCs/>
+                                                <w:color w:val="000000" w:themeColor="text1"/>
+                                                <w:kern w:val="24"/>
+                                                <w:sz w:val="36"/>
+                                                <w:szCs w:val="36"/>
+                                              </w:rPr>
+                                            </m:ctrlPr>
+                                          </m:sSubPr>
+                                          <m:e>
+                                            <m:r>
+                                              <w:rPr>
+                                                <w:rFonts w:ascii="Cambria Math" w:hAnsi="Cambria Math"/>
+                                                <w:color w:val="000000" w:themeColor="text1"/>
+                                                <w:kern w:val="24"/>
+                                                <w:sz w:val="36"/>
+                                                <w:szCs w:val="36"/>
+                                              </w:rPr>
+                                              <m:t>t</m:t>
+                                            </m:r>
+                                          </m:e>
+                                          <m:sub>
+                                            <m:r>
+                                              <w:rPr>
+                                                <w:rFonts w:ascii="Cambria Math" w:hAnsi="Cambria Math"/>
+                                                <w:color w:val="000000" w:themeColor="text1"/>
+                                                <w:kern w:val="24"/>
+                                                <w:sz w:val="36"/>
+                                                <w:szCs w:val="36"/>
+                                              </w:rPr>
+                                              <m:t>e</m:t>
+                                            </m:r>
+                                          </m:sub>
+                                        </m:sSub>
+                                      </m:sup>
+                                      <m:e>
+                                        <m:sSup>
+                                          <m:sSupPr>
+                                            <m:ctrlPr>
+                                              <w:rPr>
+                                                <w:rFonts w:ascii="Cambria Math" w:eastAsiaTheme="minorEastAsia" w:hAnsi="Cambria Math"/>
+                                                <w:i/>
+                                                <w:iCs/>
+                                                <w:color w:val="000000" w:themeColor="text1"/>
+                                                <w:kern w:val="24"/>
+                                                <w:sz w:val="36"/>
+                                                <w:szCs w:val="36"/>
+                                              </w:rPr>
+                                            </m:ctrlPr>
+                                          </m:sSupPr>
+                                          <m:e>
+                                            <m:d>
+                                              <m:dPr>
+                                                <m:ctrlPr>
+                                                  <w:rPr>
+                                                    <w:rFonts w:ascii="Cambria Math" w:eastAsiaTheme="minorEastAsia" w:hAnsi="Cambria Math"/>
+                                                    <w:i/>
+                                                    <w:iCs/>
+                                                    <w:color w:val="000000" w:themeColor="text1"/>
+                                                    <w:kern w:val="24"/>
+                                                    <w:sz w:val="36"/>
+                                                    <w:szCs w:val="36"/>
+                                                  </w:rPr>
+                                                </m:ctrlPr>
+                                              </m:dPr>
+                                              <m:e>
+                                                <m:acc>
+                                                  <m:accPr>
+                                                    <m:chr m:val="⃛"/>
+                                                    <m:ctrlPr>
+                                                      <w:rPr>
+                                                        <w:rFonts w:ascii="Cambria Math" w:eastAsiaTheme="minorEastAsia" w:hAnsi="Cambria Math"/>
+                                                        <w:i/>
+                                                        <w:iCs/>
+                                                        <w:color w:val="000000" w:themeColor="text1"/>
+                                                        <w:kern w:val="24"/>
+                                                        <w:sz w:val="36"/>
+                                                        <w:szCs w:val="36"/>
+                                                      </w:rPr>
+                                                    </m:ctrlPr>
+                                                  </m:accPr>
+                                                  <m:e>
+                                                    <m:r>
+                                                      <w:rPr>
+                                                        <w:rFonts w:ascii="Cambria Math" w:hAnsi="Cambria Math"/>
+                                                        <w:color w:val="000000" w:themeColor="text1"/>
+                                                        <w:kern w:val="24"/>
+                                                        <w:sz w:val="36"/>
+                                                        <w:szCs w:val="36"/>
+                                                      </w:rPr>
+                                                      <m:t>x</m:t>
+                                                    </m:r>
+                                                  </m:e>
+                                                </m:acc>
+                                                <m:d>
+                                                  <m:dPr>
+                                                    <m:ctrlPr>
+                                                      <w:rPr>
+                                                        <w:rFonts w:ascii="Cambria Math" w:eastAsiaTheme="minorEastAsia" w:hAnsi="Cambria Math"/>
+                                                        <w:i/>
+                                                        <w:iCs/>
+                                                        <w:color w:val="000000" w:themeColor="text1"/>
+                                                        <w:kern w:val="24"/>
+                                                        <w:sz w:val="36"/>
+                                                        <w:szCs w:val="36"/>
+                                                      </w:rPr>
+                                                    </m:ctrlPr>
+                                                  </m:dPr>
+                                                  <m:e>
+                                                    <m:r>
+                                                      <w:rPr>
+                                                        <w:rFonts w:ascii="Cambria Math" w:hAnsi="Cambria Math"/>
+                                                        <w:color w:val="000000" w:themeColor="text1"/>
+                                                        <w:kern w:val="24"/>
+                                                        <w:sz w:val="36"/>
+                                                        <w:szCs w:val="36"/>
+                                                      </w:rPr>
+                                                      <m:t>t</m:t>
+                                                    </m:r>
+                                                  </m:e>
+                                                </m:d>
+                                              </m:e>
+                                            </m:d>
+                                          </m:e>
+                                          <m:sup>
+                                            <m:r>
+                                              <w:rPr>
+                                                <w:rFonts w:ascii="Cambria Math" w:hAnsi="Cambria Math"/>
+                                                <w:color w:val="000000" w:themeColor="text1"/>
+                                                <w:kern w:val="24"/>
+                                                <w:sz w:val="36"/>
+                                                <w:szCs w:val="36"/>
+                                              </w:rPr>
+                                              <m:t>2</m:t>
+                                            </m:r>
+                                          </m:sup>
+                                        </m:sSup>
+                                        <m:r>
+                                          <w:rPr>
+                                            <w:rFonts w:ascii="Cambria Math" w:hAnsi="Cambria Math"/>
+                                            <w:color w:val="000000" w:themeColor="text1"/>
+                                            <w:kern w:val="24"/>
+                                            <w:sz w:val="36"/>
+                                            <w:szCs w:val="36"/>
+                                          </w:rPr>
+                                          <m:t>+</m:t>
+                                        </m:r>
+                                        <m:sSup>
+                                          <m:sSupPr>
+                                            <m:ctrlPr>
+                                              <w:rPr>
+                                                <w:rFonts w:ascii="Cambria Math" w:eastAsiaTheme="minorEastAsia" w:hAnsi="Cambria Math"/>
+                                                <w:i/>
+                                                <w:iCs/>
+                                                <w:color w:val="000000" w:themeColor="text1"/>
+                                                <w:kern w:val="24"/>
+                                                <w:sz w:val="36"/>
+                                                <w:szCs w:val="36"/>
+                                              </w:rPr>
+                                            </m:ctrlPr>
+                                          </m:sSupPr>
+                                          <m:e>
+                                            <m:d>
+                                              <m:dPr>
+                                                <m:ctrlPr>
+                                                  <w:rPr>
+                                                    <w:rFonts w:ascii="Cambria Math" w:eastAsiaTheme="minorEastAsia" w:hAnsi="Cambria Math"/>
+                                                    <w:i/>
+                                                    <w:iCs/>
+                                                    <w:color w:val="000000" w:themeColor="text1"/>
+                                                    <w:kern w:val="24"/>
+                                                    <w:sz w:val="36"/>
+                                                    <w:szCs w:val="36"/>
+                                                  </w:rPr>
+                                                </m:ctrlPr>
+                                              </m:dPr>
+                                              <m:e>
+                                                <m:acc>
+                                                  <m:accPr>
+                                                    <m:chr m:val="⃛"/>
+                                                    <m:ctrlPr>
+                                                      <w:rPr>
+                                                        <w:rFonts w:ascii="Cambria Math" w:eastAsiaTheme="minorEastAsia" w:hAnsi="Cambria Math"/>
+                                                        <w:i/>
+                                                        <w:iCs/>
+                                                        <w:color w:val="000000" w:themeColor="text1"/>
+                                                        <w:kern w:val="24"/>
+                                                        <w:sz w:val="36"/>
+                                                        <w:szCs w:val="36"/>
+                                                      </w:rPr>
+                                                    </m:ctrlPr>
+                                                  </m:accPr>
+                                                  <m:e>
+                                                    <m:r>
+                                                      <w:rPr>
+                                                        <w:rFonts w:ascii="Cambria Math" w:hAnsi="Cambria Math"/>
+                                                        <w:color w:val="000000" w:themeColor="text1"/>
+                                                        <w:kern w:val="24"/>
+                                                        <w:sz w:val="36"/>
+                                                        <w:szCs w:val="36"/>
+                                                      </w:rPr>
+                                                      <m:t>y</m:t>
+                                                    </m:r>
+                                                  </m:e>
+                                                </m:acc>
+                                                <m:d>
+                                                  <m:dPr>
+                                                    <m:ctrlPr>
+                                                      <w:rPr>
+                                                        <w:rFonts w:ascii="Cambria Math" w:eastAsiaTheme="minorEastAsia" w:hAnsi="Cambria Math"/>
+                                                        <w:i/>
+                                                        <w:iCs/>
+                                                        <w:color w:val="000000" w:themeColor="text1"/>
+                                                        <w:kern w:val="24"/>
+                                                        <w:sz w:val="36"/>
+                                                        <w:szCs w:val="36"/>
+                                                      </w:rPr>
+                                                    </m:ctrlPr>
+                                                  </m:dPr>
+                                                  <m:e>
+                                                    <m:r>
+                                                      <w:rPr>
+                                                        <w:rFonts w:ascii="Cambria Math" w:hAnsi="Cambria Math"/>
+                                                        <w:color w:val="000000" w:themeColor="text1"/>
+                                                        <w:kern w:val="24"/>
+                                                        <w:sz w:val="36"/>
+                                                        <w:szCs w:val="36"/>
+                                                      </w:rPr>
+                                                      <m:t>t</m:t>
+                                                    </m:r>
+                                                  </m:e>
+                                                </m:d>
+                                              </m:e>
+                                            </m:d>
+                                          </m:e>
+                                          <m:sup>
+                                            <m:r>
+                                              <w:rPr>
+                                                <w:rFonts w:ascii="Cambria Math" w:hAnsi="Cambria Math"/>
+                                                <w:color w:val="000000" w:themeColor="text1"/>
+                                                <w:kern w:val="24"/>
+                                                <w:sz w:val="36"/>
+                                                <w:szCs w:val="36"/>
+                                              </w:rPr>
+                                              <m:t>2</m:t>
+                                            </m:r>
+                                          </m:sup>
+                                        </m:sSup>
+                                        <m:r>
+                                          <w:rPr>
+                                            <w:rFonts w:ascii="Cambria Math" w:hAnsi="Cambria Math"/>
+                                            <w:color w:val="000000" w:themeColor="text1"/>
+                                            <w:kern w:val="24"/>
+                                            <w:sz w:val="36"/>
+                                            <w:szCs w:val="36"/>
+                                          </w:rPr>
+                                          <m:t> dt</m:t>
+                                        </m:r>
+                                      </m:e>
+                                    </m:nary>
+                                  </m:e>
+                                </m:d>
+                                <m:r>
+                                  <m:rPr>
+                                    <m:sty m:val="p"/>
+                                  </m:rPr>
+                                  <w:rPr>
+                                    <w:rFonts w:ascii="Cambria Math" w:hAnsi="Cambria Math"/>
+                                    <w:color w:val="000000" w:themeColor="text1"/>
+                                    <w:kern w:val="24"/>
+                                    <w:sz w:val="36"/>
+                                    <w:szCs w:val="36"/>
+                                  </w:rPr>
+                                  <m:t>*</m:t>
+                                </m:r>
+                                <m:f>
+                                  <m:fPr>
+                                    <m:ctrlPr>
+                                      <w:rPr>
+                                        <w:rFonts w:ascii="Cambria Math" w:eastAsiaTheme="minorEastAsia" w:hAnsi="Cambria Math"/>
+                                        <w:i/>
+                                        <w:iCs/>
+                                        <w:color w:val="000000" w:themeColor="text1"/>
+                                        <w:kern w:val="24"/>
+                                        <w:sz w:val="36"/>
+                                        <w:szCs w:val="36"/>
+                                        <w:lang w:val="en-GB"/>
+                                      </w:rPr>
+                                    </m:ctrlPr>
+                                  </m:fPr>
+                                  <m:num>
+                                    <m:sSubSup>
+                                      <m:sSubSupPr>
+                                        <m:ctrlPr>
+                                          <w:rPr>
+                                            <w:rFonts w:ascii="Cambria Math" w:eastAsiaTheme="minorEastAsia" w:hAnsi="Cambria Math"/>
+                                            <w:i/>
+                                            <w:iCs/>
+                                            <w:color w:val="000000" w:themeColor="text1"/>
+                                            <w:kern w:val="24"/>
+                                            <w:sz w:val="36"/>
+                                            <w:szCs w:val="36"/>
+                                          </w:rPr>
+                                        </m:ctrlPr>
+                                      </m:sSubSupPr>
+                                      <m:e>
+                                        <m:r>
+                                          <w:rPr>
+                                            <w:rFonts w:ascii="Cambria Math" w:hAnsi="Cambria Math"/>
+                                            <w:color w:val="000000" w:themeColor="text1"/>
+                                            <w:kern w:val="24"/>
+                                            <w:sz w:val="36"/>
+                                            <w:szCs w:val="36"/>
+                                          </w:rPr>
+                                          <m:t>T</m:t>
+                                        </m:r>
+                                      </m:e>
+                                      <m:sub>
+                                        <m:r>
+                                          <w:rPr>
+                                            <w:rFonts w:ascii="Cambria Math" w:hAnsi="Cambria Math"/>
+                                            <w:color w:val="000000" w:themeColor="text1"/>
+                                            <w:kern w:val="24"/>
+                                            <w:sz w:val="36"/>
+                                            <w:szCs w:val="36"/>
+                                          </w:rPr>
+                                          <m:t>p</m:t>
+                                        </m:r>
+                                      </m:sub>
+                                      <m:sup>
+                                        <m:r>
+                                          <w:rPr>
+                                            <w:rFonts w:ascii="Cambria Math" w:hAnsi="Cambria Math"/>
+                                            <w:color w:val="000000" w:themeColor="text1"/>
+                                            <w:kern w:val="24"/>
+                                            <w:sz w:val="36"/>
+                                            <w:szCs w:val="36"/>
+                                          </w:rPr>
+                                          <m:t>5</m:t>
+                                        </m:r>
+                                      </m:sup>
+                                    </m:sSubSup>
+                                  </m:num>
+                                  <m:den>
+                                    <m:r>
+                                      <w:rPr>
+                                        <w:rFonts w:ascii="Cambria Math" w:hAnsi="Cambria Math"/>
+                                        <w:color w:val="000000" w:themeColor="text1"/>
+                                        <w:kern w:val="24"/>
+                                        <w:sz w:val="36"/>
+                                        <w:szCs w:val="36"/>
+                                      </w:rPr>
+                                      <m:t>P</m:t>
+                                    </m:r>
+                                    <m:sSup>
+                                      <m:sSupPr>
+                                        <m:ctrlPr>
+                                          <w:rPr>
+                                            <w:rFonts w:ascii="Cambria Math" w:eastAsiaTheme="minorEastAsia" w:hAnsi="Cambria Math"/>
+                                            <w:i/>
+                                            <w:iCs/>
+                                            <w:color w:val="000000" w:themeColor="text1"/>
+                                            <w:kern w:val="24"/>
+                                            <w:sz w:val="36"/>
+                                            <w:szCs w:val="36"/>
+                                          </w:rPr>
+                                        </m:ctrlPr>
+                                      </m:sSupPr>
+                                      <m:e>
+                                        <m:r>
+                                          <w:rPr>
+                                            <w:rFonts w:ascii="Cambria Math" w:hAnsi="Cambria Math"/>
+                                            <w:color w:val="000000" w:themeColor="text1"/>
+                                            <w:kern w:val="24"/>
+                                            <w:sz w:val="36"/>
+                                            <w:szCs w:val="36"/>
+                                          </w:rPr>
+                                          <m:t>L</m:t>
+                                        </m:r>
+                                      </m:e>
+                                      <m:sup>
+                                        <m:r>
+                                          <w:rPr>
+                                            <w:rFonts w:ascii="Cambria Math" w:hAnsi="Cambria Math"/>
+                                            <w:color w:val="000000" w:themeColor="text1"/>
+                                            <w:kern w:val="24"/>
+                                            <w:sz w:val="36"/>
+                                            <w:szCs w:val="36"/>
+                                          </w:rPr>
+                                          <m:t>2</m:t>
+                                        </m:r>
+                                      </m:sup>
+                                    </m:sSup>
+                                  </m:den>
+                                </m:f>
+                              </m:oMath>
+                            </m:oMathPara>
+                          </w:p>
+                        </w:txbxContent>
+                      </wps:txbx>
+                      <wps:bodyPr wrap="none" lIns="0" tIns="0" rIns="0" bIns="0" rtlCol="0">
+                        <a:spAutoFit/>
+                      </wps:bodyPr>
+                    </wps:wsp>
+                  </a:graphicData>
+                </a:graphic>
+              </wp:anchor>
+            </w:drawing>
+          </mc:Choice>
+          <mc:Fallback>
+            <w:pict>
+              <v:shapetype w14:anchorId="23C13925" id="_x0000_t202" coordsize="21600,21600" o:spt="202" path="m,l,21600r21600,l21600,xe">
+                <v:stroke joinstyle="miter"/>
+                <v:path gradientshapeok="t" o:connecttype="rect"/>
+              </v:shapetype>
+              <v:shape id="TextBox 11" o:spid="_x0000_s1026" type="#_x0000_t202" style="position:absolute;left:0;text-align:left;margin-left:71.15pt;margin-top:2.6pt;width:297.85pt;height:52.5pt;z-index:251659264;visibility:visible;mso-wrap-style:none;mso-wrap-distance-left:9pt;mso-wrap-distance-top:0;mso-wrap-distance-right:9pt;mso-wrap-distance-bottom:0;mso-position-horizontal:absolute;mso-position-horizontal-relative:text;mso-position-vertical:absolute;mso-position-vertical-relative:text;v-text-anchor:top" o:gfxdata="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" filled="f" stroked="f">
+                <v:textbox style="mso-fit-shape-to-text:t" inset="0,0,0,0">
+                  <w:txbxContent>
+                    <w:p>
+                      <w:pPr>
+                        <w:rPr>
+                          <w:sz w:val="24"/>
+                          <w:szCs w:val="24"/>
+                        </w:rPr>
+                      </w:pPr>
+                      <m:oMathPara>
+                        <m:oMathParaPr>
+                          <m:jc m:val="centerGroup"/>
+                        </m:oMathParaPr>
+                        <m:oMath>
+                          <m:sSub>
+                            <m:sSubPr>
+                              <m:ctrlPr>
+                                <w:rPr>
+                                  <w:rFonts w:ascii="Cambria Math" w:eastAsiaTheme="minorEastAsia" w:hAnsi="Cambria Math"/>
+                                  <w:i/>
+                                  <w:iCs/>
+                                  <w:color w:val="000000" w:themeColor="text1"/>
+                                  <w:kern w:val="24"/>
+                                  <w:sz w:val="36"/>
+                                  <w:szCs w:val="36"/>
+                                </w:rPr>
+                              </m:ctrlPr>
+                            </m:sSubPr>
+                            <m:e>
+                              <m:r>
+                                <w:rPr>
+                                  <w:rFonts w:ascii="Cambria Math" w:hAnsi="Cambria Math"/>
+                                  <w:color w:val="000000" w:themeColor="text1"/>
+                                  <w:kern w:val="24"/>
+                                  <w:sz w:val="36"/>
+                                  <w:szCs w:val="36"/>
+                                </w:rPr>
+                                <m:t>J</m:t>
+                              </m:r>
+                            </m:e>
+                            <m:sub>
+                              <m:r>
+                                <w:rPr>
+                                  <w:rFonts w:ascii="Cambria Math" w:hAnsi="Cambria Math"/>
+                                  <w:color w:val="000000" w:themeColor="text1"/>
+                                  <w:kern w:val="24"/>
+                                  <w:sz w:val="36"/>
+                                  <w:szCs w:val="36"/>
+                                </w:rPr>
+                                <m:t>d</m:t>
+                              </m:r>
+                            </m:sub>
+                          </m:sSub>
+                          <m:r>
+                            <w:rPr>
+                              <w:rFonts w:ascii="Cambria Math" w:hAnsi="Cambria Math"/>
+                              <w:color w:val="000000" w:themeColor="text1"/>
+                              <w:kern w:val="24"/>
+                              <w:sz w:val="36"/>
+                              <w:szCs w:val="36"/>
+                            </w:rPr>
+                            <m:t>=</m:t>
+                          </m:r>
+                          <m:d>
+                            <m:dPr>
+                              <m:ctrlPr>
+                                <w:rPr>
+                                  <w:rFonts w:ascii="Cambria Math" w:eastAsiaTheme="minorEastAsia" w:hAnsi="Cambria Math"/>
+                                  <w:i/>
+                                  <w:iCs/>
+                                  <w:color w:val="000000" w:themeColor="text1"/>
+                                  <w:kern w:val="24"/>
+                                  <w:sz w:val="36"/>
+                                  <w:szCs w:val="36"/>
+                                </w:rPr>
+                              </m:ctrlPr>
+                            </m:dPr>
+                            <m:e>
+                              <m:nary>
+                                <m:naryPr>
+                                  <m:ctrlPr>
+                                    <w:rPr>
+                                      <w:rFonts w:ascii="Cambria Math" w:eastAsiaTheme="minorEastAsia" w:hAnsi="Cambria Math"/>
+                                      <w:i/>
+                                      <w:iCs/>
+                                      <w:color w:val="000000" w:themeColor="text1"/>
+                                      <w:kern w:val="24"/>
+                                      <w:sz w:val="36"/>
+                                      <w:szCs w:val="36"/>
+                                    </w:rPr>
+                                  </m:ctrlPr>
+                                </m:naryPr>
+                                <m:sub>
+                                  <m:sSub>
+                                    <m:sSubPr>
+                                      <m:ctrlPr>
+                                        <w:rPr>
+                                          <w:rFonts w:ascii="Cambria Math" w:eastAsiaTheme="minorEastAsia" w:hAnsi="Cambria Math"/>
+                                          <w:i/>
+                                          <w:iCs/>
+                                          <w:color w:val="000000" w:themeColor="text1"/>
+                                          <w:kern w:val="24"/>
+                                          <w:sz w:val="36"/>
+                                          <w:szCs w:val="36"/>
+                                        </w:rPr>
+                                      </m:ctrlPr>
+                                    </m:sSubPr>
+                                    <m:e>
+                                      <m:r>
+                                        <w:rPr>
+                                          <w:rFonts w:ascii="Cambria Math" w:hAnsi="Cambria Math"/>
+                                          <w:color w:val="000000" w:themeColor="text1"/>
+                                          <w:kern w:val="24"/>
+                                          <w:sz w:val="36"/>
+                                          <w:szCs w:val="36"/>
+                                        </w:rPr>
+                                        <m:t>t</m:t>
+                                      </m:r>
+                                    </m:e>
+                                    <m:sub>
+                                      <m:r>
+                                        <w:rPr>
+                                          <w:rFonts w:ascii="Cambria Math" w:hAnsi="Cambria Math"/>
+                                          <w:color w:val="000000" w:themeColor="text1"/>
+                                          <w:kern w:val="24"/>
+                                          <w:sz w:val="36"/>
+                                          <w:szCs w:val="36"/>
+                                        </w:rPr>
+                                        <m:t>i</m:t>
+                                      </m:r>
+                                    </m:sub>
+                                  </m:sSub>
+                                </m:sub>
+                                <m:sup>
+                                  <m:sSub>
+                                    <m:sSubPr>
+                                      <m:ctrlPr>
+                                        <w:rPr>
+                                          <w:rFonts w:ascii="Cambria Math" w:eastAsiaTheme="minorEastAsia" w:hAnsi="Cambria Math"/>
+                                          <w:i/>
+                                          <w:iCs/>
+                                          <w:color w:val="000000" w:themeColor="text1"/>
+                                          <w:kern w:val="24"/>
+                                          <w:sz w:val="36"/>
+                                          <w:szCs w:val="36"/>
+                                        </w:rPr>
+                                      </m:ctrlPr>
+                                    </m:sSubPr>
+                                    <m:e>
+                                      <m:r>
+                                        <w:rPr>
+                                          <w:rFonts w:ascii="Cambria Math" w:hAnsi="Cambria Math"/>
+                                          <w:color w:val="000000" w:themeColor="text1"/>
+                                          <w:kern w:val="24"/>
+                                          <w:sz w:val="36"/>
+                                          <w:szCs w:val="36"/>
+                                        </w:rPr>
+                                        <m:t>t</m:t>
+                                      </m:r>
+                                    </m:e>
+                                    <m:sub>
+                                      <m:r>
+                                        <w:rPr>
+                                          <w:rFonts w:ascii="Cambria Math" w:hAnsi="Cambria Math"/>
+                                          <w:color w:val="000000" w:themeColor="text1"/>
+                                          <w:kern w:val="24"/>
+                                          <w:sz w:val="36"/>
+                                          <w:szCs w:val="36"/>
+                                        </w:rPr>
+                                        <m:t>e</m:t>
+                                      </m:r>
+                                    </m:sub>
+                                  </m:sSub>
+                                </m:sup>
+                                <m:e>
+                                  <m:sSup>
+                                    <m:sSupPr>
+                                      <m:ctrlPr>
+                                        <w:rPr>
+                                          <w:rFonts w:ascii="Cambria Math" w:eastAsiaTheme="minorEastAsia" w:hAnsi="Cambria Math"/>
+                                          <w:i/>
+                                          <w:iCs/>
+                                          <w:color w:val="000000" w:themeColor="text1"/>
+                                          <w:kern w:val="24"/>
+                                          <w:sz w:val="36"/>
+                                          <w:szCs w:val="36"/>
+                                        </w:rPr>
+                                      </m:ctrlPr>
+                                    </m:sSupPr>
+                                    <m:e>
+                                      <m:d>
+                                        <m:dPr>
+                                          <m:ctrlPr>
+                                            <w:rPr>
+                                              <w:rFonts w:ascii="Cambria Math" w:eastAsiaTheme="minorEastAsia" w:hAnsi="Cambria Math"/>
+                                              <w:i/>
+                                              <w:iCs/>
+                                              <w:color w:val="000000" w:themeColor="text1"/>
+                                              <w:kern w:val="24"/>
+                                              <w:sz w:val="36"/>
+                                              <w:szCs w:val="36"/>
+                                            </w:rPr>
+                                          </m:ctrlPr>
+                                        </m:dPr>
+                                        <m:e>
+                                          <m:acc>
+                                            <m:accPr>
+                                              <m:chr m:val="⃛"/>
+                                              <m:ctrlPr>
+                                                <w:rPr>
+                                                  <w:rFonts w:ascii="Cambria Math" w:eastAsiaTheme="minorEastAsia" w:hAnsi="Cambria Math"/>
+                                                  <w:i/>
+                                                  <w:iCs/>
+                                                  <w:color w:val="000000" w:themeColor="text1"/>
+                                                  <w:kern w:val="24"/>
+                                                  <w:sz w:val="36"/>
+                                                  <w:szCs w:val="36"/>
+                                                </w:rPr>
+                                              </m:ctrlPr>
+                                            </m:accPr>
+                                            <m:e>
+                                              <m:r>
+                                                <w:rPr>
+                                                  <w:rFonts w:ascii="Cambria Math" w:hAnsi="Cambria Math"/>
+                                                  <w:color w:val="000000" w:themeColor="text1"/>
+                                                  <w:kern w:val="24"/>
+                                                  <w:sz w:val="36"/>
+                                                  <w:szCs w:val="36"/>
+                                                </w:rPr>
+                                                <m:t>x</m:t>
+                                              </m:r>
+                                            </m:e>
+                                          </m:acc>
+                                          <m:d>
+                                            <m:dPr>
+                                              <m:ctrlPr>
+                                                <w:rPr>
+                                                  <w:rFonts w:ascii="Cambria Math" w:eastAsiaTheme="minorEastAsia" w:hAnsi="Cambria Math"/>
+                                                  <w:i/>
+                                                  <w:iCs/>
+                                                  <w:color w:val="000000" w:themeColor="text1"/>
+                                                  <w:kern w:val="24"/>
+                                                  <w:sz w:val="36"/>
+                                                  <w:szCs w:val="36"/>
+                                                </w:rPr>
+                                              </m:ctrlPr>
+                                            </m:dPr>
+                                            <m:e>
+                                              <m:r>
+                                                <w:rPr>
+                                                  <w:rFonts w:ascii="Cambria Math" w:hAnsi="Cambria Math"/>
+                                                  <w:color w:val="000000" w:themeColor="text1"/>
+                                                  <w:kern w:val="24"/>
+                                                  <w:sz w:val="36"/>
+                                                  <w:szCs w:val="36"/>
+                                                </w:rPr>
+                                                <m:t>t</m:t>
+                                              </m:r>
+                                            </m:e>
+                                          </m:d>
+                                        </m:e>
+                                      </m:d>
+                                    </m:e>
+                                    <m:sup>
+                                      <m:r>
+                                        <w:rPr>
+                                          <w:rFonts w:ascii="Cambria Math" w:hAnsi="Cambria Math"/>
+                                          <w:color w:val="000000" w:themeColor="text1"/>
+                                          <w:kern w:val="24"/>
+                                          <w:sz w:val="36"/>
+                                          <w:szCs w:val="36"/>
+                                        </w:rPr>
+                                        <m:t>2</m:t>
+                                      </m:r>
+                                    </m:sup>
+                                  </m:sSup>
+                                  <m:r>
+                                    <w:rPr>
+                                      <w:rFonts w:ascii="Cambria Math" w:hAnsi="Cambria Math"/>
+                                      <w:color w:val="000000" w:themeColor="text1"/>
+                                      <w:kern w:val="24"/>
+                                      <w:sz w:val="36"/>
+                                      <w:szCs w:val="36"/>
+                                    </w:rPr>
+                                    <m:t>+</m:t>
+                                  </m:r>
+                                  <m:sSup>
+                                    <m:sSupPr>
+                                      <m:ctrlPr>
+                                        <w:rPr>
+                                          <w:rFonts w:ascii="Cambria Math" w:eastAsiaTheme="minorEastAsia" w:hAnsi="Cambria Math"/>
+                                          <w:i/>
+                                          <w:iCs/>
+                                          <w:color w:val="000000" w:themeColor="text1"/>
+                                          <w:kern w:val="24"/>
+                                          <w:sz w:val="36"/>
+                                          <w:szCs w:val="36"/>
+                                        </w:rPr>
+                                      </m:ctrlPr>
+                                    </m:sSupPr>
+                                    <m:e>
+                                      <m:d>
+                                        <m:dPr>
+                                          <m:ctrlPr>
+                                            <w:rPr>
+                                              <w:rFonts w:ascii="Cambria Math" w:eastAsiaTheme="minorEastAsia" w:hAnsi="Cambria Math"/>
+                                              <w:i/>
+                                              <w:iCs/>
+                                              <w:color w:val="000000" w:themeColor="text1"/>
+                                              <w:kern w:val="24"/>
+                                              <w:sz w:val="36"/>
+                                              <w:szCs w:val="36"/>
+                                            </w:rPr>
+                                          </m:ctrlPr>
+                                        </m:dPr>
+                                        <m:e>
+                                          <m:acc>
+                                            <m:accPr>
+                                              <m:chr m:val="⃛"/>
+                                              <m:ctrlPr>
+                                                <w:rPr>
+                                                  <w:rFonts w:ascii="Cambria Math" w:eastAsiaTheme="minorEastAsia" w:hAnsi="Cambria Math"/>
+                                                  <w:i/>
+                                                  <w:iCs/>
+                                                  <w:color w:val="000000" w:themeColor="text1"/>
+                                                  <w:kern w:val="24"/>
+                                                  <w:sz w:val="36"/>
+                                                  <w:szCs w:val="36"/>
+                                                </w:rPr>
+                                              </m:ctrlPr>
+                                            </m:accPr>
+                                            <m:e>
+                                              <m:r>
+                                                <w:rPr>
+                                                  <w:rFonts w:ascii="Cambria Math" w:hAnsi="Cambria Math"/>
+                                                  <w:color w:val="000000" w:themeColor="text1"/>
+                                                  <w:kern w:val="24"/>
+                                                  <w:sz w:val="36"/>
+                                                  <w:szCs w:val="36"/>
+                                                </w:rPr>
+                                                <m:t>y</m:t>
+                                              </m:r>
+                                            </m:e>
+                                          </m:acc>
+                                          <m:d>
+                                            <m:dPr>
+                                              <m:ctrlPr>
+                                                <w:rPr>
+                                                  <w:rFonts w:ascii="Cambria Math" w:eastAsiaTheme="minorEastAsia" w:hAnsi="Cambria Math"/>
+                                                  <w:i/>
+                                                  <w:iCs/>
+                                                  <w:color w:val="000000" w:themeColor="text1"/>
+                                                  <w:kern w:val="24"/>
+                                                  <w:sz w:val="36"/>
+                                                  <w:szCs w:val="36"/>
+                                                </w:rPr>
+                                              </m:ctrlPr>
+                                            </m:dPr>
+                                            <m:e>
+                                              <m:r>
+                                                <w:rPr>
+                                                  <w:rFonts w:ascii="Cambria Math" w:hAnsi="Cambria Math"/>
+                                                  <w:color w:val="000000" w:themeColor="text1"/>
+                                                  <w:kern w:val="24"/>
+                                                  <w:sz w:val="36"/>
+                                                  <w:szCs w:val="36"/>
+                                                </w:rPr>
+                                                <m:t>t</m:t>
+                                              </m:r>
+                                            </m:e>
+                                          </m:d>
+                                        </m:e>
+                                      </m:d>
+                                    </m:e>
+                                    <m:sup>
+                                      <m:r>
+                                        <w:rPr>
+                                          <w:rFonts w:ascii="Cambria Math" w:hAnsi="Cambria Math"/>
+                                          <w:color w:val="000000" w:themeColor="text1"/>
+                                          <w:kern w:val="24"/>
+                                          <w:sz w:val="36"/>
+                                          <w:szCs w:val="36"/>
+                                        </w:rPr>
+                                        <m:t>2</m:t>
+                                      </m:r>
+                                    </m:sup>
+                                  </m:sSup>
+                                  <m:r>
+                                    <w:rPr>
+                                      <w:rFonts w:ascii="Cambria Math" w:hAnsi="Cambria Math"/>
+                                      <w:color w:val="000000" w:themeColor="text1"/>
+                                      <w:kern w:val="24"/>
+                                      <w:sz w:val="36"/>
+                                      <w:szCs w:val="36"/>
+                                    </w:rPr>
+                                    <m:t> dt</m:t>
+                                  </m:r>
+                                </m:e>
+                              </m:nary>
+                            </m:e>
+                          </m:d>
+                          <m:r>
+                            <m:rPr>
+                              <m:sty m:val="p"/>
+                            </m:rPr>
+                            <w:rPr>
+                              <w:rFonts w:ascii="Cambria Math" w:hAnsi="Cambria Math"/>
+                              <w:color w:val="000000" w:themeColor="text1"/>
+                              <w:kern w:val="24"/>
+                              <w:sz w:val="36"/>
+                              <w:szCs w:val="36"/>
+                            </w:rPr>
+                            <m:t>*</m:t>
+                          </m:r>
+                          <m:f>
+                            <m:fPr>
+                              <m:ctrlPr>
+                                <w:rPr>
+                                  <w:rFonts w:ascii="Cambria Math" w:eastAsiaTheme="minorEastAsia" w:hAnsi="Cambria Math"/>
+                                  <w:i/>
+                                  <w:iCs/>
+                                  <w:color w:val="000000" w:themeColor="text1"/>
+                                  <w:kern w:val="24"/>
+                                  <w:sz w:val="36"/>
+                                  <w:szCs w:val="36"/>
+                                  <w:lang w:val="en-GB"/>
+                                </w:rPr>
+                              </m:ctrlPr>
+                            </m:fPr>
+                            <m:num>
+                              <m:sSubSup>
+                                <m:sSubSupPr>
+                                  <m:ctrlPr>
+                                    <w:rPr>
+                                      <w:rFonts w:ascii="Cambria Math" w:eastAsiaTheme="minorEastAsia" w:hAnsi="Cambria Math"/>
+                                      <w:i/>
+                                      <w:iCs/>
+                                      <w:color w:val="000000" w:themeColor="text1"/>
+                                      <w:kern w:val="24"/>
+                                      <w:sz w:val="36"/>
+                                      <w:szCs w:val="36"/>
+                                    </w:rPr>
+                                  </m:ctrlPr>
+                                </m:sSubSupPr>
+                                <m:e>
+                                  <m:r>
+                                    <w:rPr>
+                                      <w:rFonts w:ascii="Cambria Math" w:hAnsi="Cambria Math"/>
+                                      <w:color w:val="000000" w:themeColor="text1"/>
+                                      <w:kern w:val="24"/>
+                                      <w:sz w:val="36"/>
+                                      <w:szCs w:val="36"/>
+                                    </w:rPr>
+                                    <m:t>T</m:t>
+                                  </m:r>
+                                </m:e>
+                                <m:sub>
+                                  <m:r>
+                                    <w:rPr>
+                                      <w:rFonts w:ascii="Cambria Math" w:hAnsi="Cambria Math"/>
+                                      <w:color w:val="000000" w:themeColor="text1"/>
+                                      <w:kern w:val="24"/>
+                                      <w:sz w:val="36"/>
+                                      <w:szCs w:val="36"/>
+                                    </w:rPr>
+                                    <m:t>p</m:t>
+                                  </m:r>
+                                </m:sub>
+                                <m:sup>
+                                  <m:r>
+                                    <w:rPr>
+                                      <w:rFonts w:ascii="Cambria Math" w:hAnsi="Cambria Math"/>
+                                      <w:color w:val="000000" w:themeColor="text1"/>
+                                      <w:kern w:val="24"/>
+                                      <w:sz w:val="36"/>
+                                      <w:szCs w:val="36"/>
+                                    </w:rPr>
+                                    <m:t>5</m:t>
+                                  </m:r>
+                                </m:sup>
+                              </m:sSubSup>
+                            </m:num>
+                            <m:den>
+                              <m:r>
+                                <w:rPr>
+                                  <w:rFonts w:ascii="Cambria Math" w:hAnsi="Cambria Math"/>
+                                  <w:color w:val="000000" w:themeColor="text1"/>
+                                  <w:kern w:val="24"/>
+                                  <w:sz w:val="36"/>
+                                  <w:szCs w:val="36"/>
+                                </w:rPr>
+                                <m:t>P</m:t>
+                              </m:r>
+                              <m:sSup>
+                                <m:sSupPr>
+                                  <m:ctrlPr>
+                                    <w:rPr>
+                                      <w:rFonts w:ascii="Cambria Math" w:eastAsiaTheme="minorEastAsia" w:hAnsi="Cambria Math"/>
+                                      <w:i/>
+                                      <w:iCs/>
+                                      <w:color w:val="000000" w:themeColor="text1"/>
+                                      <w:kern w:val="24"/>
+                                      <w:sz w:val="36"/>
+                                      <w:szCs w:val="36"/>
+                                    </w:rPr>
+                                  </m:ctrlPr>
+                                </m:sSupPr>
+                                <m:e>
+                                  <m:r>
+                                    <w:rPr>
+                                      <w:rFonts w:ascii="Cambria Math" w:hAnsi="Cambria Math"/>
+                                      <w:color w:val="000000" w:themeColor="text1"/>
+                                      <w:kern w:val="24"/>
+                                      <w:sz w:val="36"/>
+                                      <w:szCs w:val="36"/>
+                                    </w:rPr>
+                                    <m:t>L</m:t>
+                                  </m:r>
+                                </m:e>
+                                <m:sup>
+                                  <m:r>
+                                    <w:rPr>
+                                      <w:rFonts w:ascii="Cambria Math" w:hAnsi="Cambria Math"/>
+                                      <w:color w:val="000000" w:themeColor="text1"/>
+                                      <w:kern w:val="24"/>
+                                      <w:sz w:val="36"/>
+                                      <w:szCs w:val="36"/>
+                                    </w:rPr>
+                                    <m:t>2</m:t>
+                                  </m:r>
+                                </m:sup>
+                              </m:sSup>
+                            </m:den>
+                          </m:f>
+                        </m:oMath>
+                      </m:oMathPara>
+                    </w:p>
+                  </w:txbxContent>
+                </v:textbox>
+              </v:shape>
+            </w:pict>
+          </mc:Fallback>
+        </mc:AlternateContent>
+      </w:r>
+    </w:p>
+    <w:p>
+      <w:pPr>
+        <w:ind w:left="360"/>
+      </w:pPr>
+    </w:p>
+    <w:p>
+      <w:pPr>
+        <w:ind w:left="360"/>
+      </w:pPr>
+    </w:p>
+    <w:p>
+      <w:pPr>
+        <w:ind w:left="360"/>
+      </w:pPr>
+    </w:p>
+    <w:p>
+      <w:pPr>
+        <w:ind w:left="360"/>
+      </w:pPr>
+      <w:r>
+        <w:t>During the 10 seconds of simulation the RMSE between the tip of the catheter and the target is recorded in X and Y coordinates independently. This measurement was selected as it encloses information and gives insight of the experiment purpose previously mentioned.</w:t>
+      </w:r>
+    </w:p>
+    <w:p>
+      <w:pPr>
+        <w:ind w:left="360"/>
+      </w:pPr>
+      <w:r>
+        <w:t>For each one of the</w:t>
+      </w:r>
+      <w:r>
+        <w:t xml:space="preserve"> mazes</w:t>
+      </w:r>
+      <w:r>
+        <w:t xml:space="preserve"> every participant had to complete </w:t>
+      </w:r>
+      <w:r>
+        <w:t>5</w:t>
+      </w:r>
+      <w:r>
+        <w:t xml:space="preserve"> </w:t>
+      </w:r>
+      <w:r>
+        <w:t>repetitions</w:t>
+      </w:r>
+      <w:r>
+        <w:t>, which means 1</w:t>
+      </w:r>
+      <w:r>
+        <w:t>0</w:t>
+      </w:r>
+      <w:r>
+        <w:t xml:space="preserve"> randomly order repetitions per device. The repetitions were executed all, one device at a time; however, the devices were ordered randomly at the beginning of the experiment.</w:t>
+      </w:r>
+    </w:p>
+    <w:p>
+      <w:pPr>
+        <w:rPr>
+          <w:b/>
+          <w:bCs/>
+        </w:rPr>
+      </w:pPr>
+      <w:r>
+        <w:rPr>
+          <w:noProof/>
+        </w:rPr>
+        <w:lastRenderedPageBreak/>
+        <w:drawing>
+          <wp:inline distT="0" distB="0" distL="0" distR="0" wp14:anchorId="4F97FC25" wp14:editId="73AC9CFD">
+            <wp:extent cx="5943600" cy="3168650"/>
+            <wp:effectExtent l="0" t="0" r="0" b="0"/>
+            <wp:docPr id="30" name="Picture 30"/>
+            <wp:cNvGraphicFramePr>
+              <a:graphicFrameLocks xmlns:a="http://schemas.openxmlformats.org/drawingml/2006/main" noChangeAspect="1"/>
+            </wp:cNvGraphicFramePr>
+            <a:graphic xmlns:a="http://schemas.openxmlformats.org/drawingml/2006/main">
+              <a:graphicData uri="http://schemas.openxmlformats.org/drawingml/2006/picture">
+                <pic:pic xmlns:pic="http://schemas.openxmlformats.org/drawingml/2006/picture">
+                  <pic:nvPicPr>
+                    <pic:cNvPr id="1" name=""/>
+                    <pic:cNvPicPr/>
+                  </pic:nvPicPr>
+                  <pic:blipFill>
+                    <a:blip r:embed="rId33"/>
+                    <a:stretch>
+                      <a:fillRect/>
+                    </a:stretch>
+                  </pic:blipFill>
+                  <pic:spPr>
+                    <a:xfrm>
+                      <a:off x="0" y="0"/>
+                      <a:ext cx="5943600" cy="3168650"/>
+                    </a:xfrm>
+                    <a:prstGeom prst="rect">
+                      <a:avLst/>
+                    </a:prstGeom>
+                  </pic:spPr>
+                </pic:pic>
+              </a:graphicData>
+            </a:graphic>
+          </wp:inline>
+        </w:drawing>
+      </w:r>
+      <w:r>
+        <w:rPr>
+          <w:noProof/>
+        </w:rPr>
+        <w:t xml:space="preserve"> </w:t>
+      </w:r>
+      <w:r>
+        <w:rPr>
+          <w:noProof/>
+        </w:rPr>
+        <w:drawing>
+          <wp:inline distT="0" distB="0" distL="0" distR="0" wp14:anchorId="0A8BA000" wp14:editId="794CD2B5">
+            <wp:extent cx="5943600" cy="3155315"/>
+            <wp:effectExtent l="0" t="0" r="0" b="6985"/>
+            <wp:docPr id="32" name="Picture 32"/>
+            <wp:cNvGraphicFramePr>
+              <a:graphicFrameLocks xmlns:a="http://schemas.openxmlformats.org/drawingml/2006/main" noChangeAspect="1"/>
+            </wp:cNvGraphicFramePr>
+            <a:graphic xmlns:a="http://schemas.openxmlformats.org/drawingml/2006/main">
+              <a:graphicData uri="http://schemas.openxmlformats.org/drawingml/2006/picture">
+                <pic:pic xmlns:pic="http://schemas.openxmlformats.org/drawingml/2006/picture">
+                  <pic:nvPicPr>
+                    <pic:cNvPr id="1" name=""/>
+                    <pic:cNvPicPr/>
+                  </pic:nvPicPr>
+                  <pic:blipFill>
+                    <a:blip r:embed="rId34"/>
+                    <a:stretch>
+                      <a:fillRect/>
+                    </a:stretch>
+                  </pic:blipFill>
+                  <pic:spPr>
+                    <a:xfrm>
+                      <a:off x="0" y="0"/>
+                      <a:ext cx="5943600" cy="3155315"/>
+                    </a:xfrm>
+                    <a:prstGeom prst="rect">
+                      <a:avLst/>
+                    </a:prstGeom>
+                  </pic:spPr>
+                </pic:pic>
+              </a:graphicData>
+            </a:graphic>
+          </wp:inline>
+        </w:drawing>
+      </w:r>
+    </w:p>
+    <w:p>
+      <w:pPr>
+        <w:rPr>
+          <w:b/>
+          <w:bCs/>
+        </w:rPr>
+      </w:pPr>
+      <w:r>
+        <w:rPr>
+          <w:noProof/>
+        </w:rPr>
+        <w:lastRenderedPageBreak/>
+        <w:drawing>
+          <wp:inline distT="0" distB="0" distL="0" distR="0" wp14:anchorId="4D46EBBB" wp14:editId="6AAEDBC0">
+            <wp:extent cx="5943600" cy="3171190"/>
+            <wp:effectExtent l="0" t="0" r="0" b="0"/>
+            <wp:docPr id="31" name="Picture 31"/>
+            <wp:cNvGraphicFramePr>
+              <a:graphicFrameLocks xmlns:a="http://schemas.openxmlformats.org/drawingml/2006/main" noChangeAspect="1"/>
+            </wp:cNvGraphicFramePr>
+            <a:graphic xmlns:a="http://schemas.openxmlformats.org/drawingml/2006/main">
+              <a:graphicData uri="http://schemas.openxmlformats.org/drawingml/2006/picture">
+                <pic:pic xmlns:pic="http://schemas.openxmlformats.org/drawingml/2006/picture">
+                  <pic:nvPicPr>
+                    <pic:cNvPr id="1" name=""/>
+                    <pic:cNvPicPr/>
+                  </pic:nvPicPr>
+                  <pic:blipFill>
+                    <a:blip r:embed="rId35"/>
+                    <a:stretch>
+                      <a:fillRect/>
+                    </a:stretch>
+                  </pic:blipFill>
+                  <pic:spPr>
+                    <a:xfrm>
+                      <a:off x="0" y="0"/>
+                      <a:ext cx="5943600" cy="3171190"/>
+                    </a:xfrm>
+                    <a:prstGeom prst="rect">
+                      <a:avLst/>
+                    </a:prstGeom>
+                  </pic:spPr>
+                </pic:pic>
+              </a:graphicData>
+            </a:graphic>
+          </wp:inline>
+        </w:drawing>
+      </w:r>
     </w:p>
     <w:p>
       <w:pPr>
@@ -5515,103 +7228,139 @@
     </w:p>
     <w:p>
       <w:pPr>
-        <w:rPr>
-          <w:b/>
-          <w:bCs/>
-        </w:rPr>
-      </w:pPr>
-    </w:p>
-    <w:p>
-      <w:pPr>
-        <w:rPr>
-          <w:b/>
-          <w:bCs/>
-        </w:rPr>
-      </w:pPr>
-      <w:r>
-        <w:rPr>
-          <w:b/>
-          <w:bCs/>
-        </w:rPr>
-        <w:t>Conclusions</w:t>
-      </w:r>
-      <w:r>
-        <w:rPr>
-          <w:b/>
-          <w:bCs/>
-        </w:rPr>
+        <w:pStyle w:val="ListParagraph"/>
+        <w:rPr>
+          <w:b/>
+          <w:bCs/>
+        </w:rPr>
+      </w:pPr>
+      <w:bookmarkStart w:id="0" w:name="_GoBack"/>
+      <w:bookmarkEnd w:id="0"/>
+    </w:p>
+    <w:p>
+      <w:pPr>
+        <w:pStyle w:val="ListParagraph"/>
+        <w:rPr>
+          <w:b/>
+          <w:bCs/>
+        </w:rPr>
+      </w:pPr>
+    </w:p>
+    <w:p>
+      <w:pPr>
+        <w:rPr>
+          <w:b/>
+          <w:bCs/>
+        </w:rPr>
+      </w:pPr>
+      <w:r>
+        <w:rPr>
+          <w:b/>
+          <w:bCs/>
+        </w:rPr>
+        <w:t>Polls results</w:t>
+      </w:r>
+    </w:p>
+    <w:p>
+      <w:pPr>
+        <w:rPr>
+          <w:b/>
+          <w:bCs/>
+        </w:rPr>
+      </w:pPr>
+    </w:p>
+    <w:p>
+      <w:pPr>
+        <w:rPr>
+          <w:b/>
+          <w:bCs/>
+        </w:rPr>
+      </w:pPr>
+      <w:r>
+        <w:rPr>
+          <w:b/>
+          <w:bCs/>
+        </w:rPr>
+        <w:t xml:space="preserve">Conclusions </w:t>
+      </w:r>
+      <w:r>
+        <w:rPr>
+          <w:b/>
+          <w:bCs/>
+        </w:rPr>
+        <w:t>and Discussion</w:t>
+      </w:r>
+    </w:p>
+    <w:p>
+      <w:pPr>
+        <w:rPr>
+          <w:b/>
+          <w:bCs/>
+        </w:rPr>
+      </w:pPr>
+    </w:p>
+    <w:p>
+      <w:pPr>
+        <w:rPr>
+          <w:b/>
+          <w:bCs/>
+        </w:rPr>
+      </w:pPr>
+      <w:proofErr w:type="spellStart"/>
+      <w:r>
+        <w:rPr>
+          <w:b/>
+          <w:bCs/>
+        </w:rPr>
+        <w:t>Apendix</w:t>
+      </w:r>
+      <w:proofErr w:type="spellEnd"/>
+    </w:p>
+    <w:p>
+      <w:pPr>
+        <w:rPr>
+          <w:b/>
+          <w:bCs/>
+        </w:rPr>
+      </w:pPr>
+    </w:p>
+    <w:p>
+      <w:pPr>
+        <w:rPr>
+          <w:b/>
+          <w:bCs/>
+        </w:rPr>
+      </w:pPr>
+      <w:r>
+        <w:rPr>
+          <w:b/>
+          <w:bCs/>
+        </w:rPr>
+        <w:t>Bibliography</w:t>
+      </w:r>
+    </w:p>
+    <w:p>
+      <w:r>
+        <w:t>[1]</w:t>
+      </w:r>
+      <w:r>
         <w:t xml:space="preserve"> </w:t>
       </w:r>
-      <w:r>
-        <w:rPr>
-          <w:b/>
-          <w:bCs/>
-        </w:rPr>
-        <w:t>and Discussion</w:t>
-      </w:r>
-    </w:p>
-    <w:p>
-      <w:pPr>
-        <w:rPr>
-          <w:b/>
-          <w:bCs/>
-        </w:rPr>
-      </w:pPr>
-    </w:p>
-    <w:p>
-      <w:pPr>
-        <w:rPr>
-          <w:b/>
-          <w:bCs/>
-        </w:rPr>
-      </w:pPr>
       <w:proofErr w:type="spellStart"/>
       <w:r>
-        <w:rPr>
-          <w:b/>
-          <w:bCs/>
-        </w:rPr>
-        <w:t>Apendix</w:t>
+        <w:t>Mahmaljy</w:t>
       </w:r>
       <w:proofErr w:type="spellEnd"/>
-    </w:p>
-    <w:p>
-      <w:pPr>
-        <w:rPr>
-          <w:b/>
-          <w:bCs/>
-        </w:rPr>
-      </w:pPr>
-    </w:p>
-    <w:p>
-      <w:pPr>
-        <w:rPr>
-          <w:b/>
-          <w:bCs/>
-        </w:rPr>
-      </w:pPr>
-      <w:r>
-        <w:rPr>
-          <w:b/>
-          <w:bCs/>
-        </w:rPr>
-        <w:t>Bibliography</w:t>
-      </w:r>
-    </w:p>
-    <w:p>
-      <w:r>
-        <w:t>[1]</w:t>
-      </w:r>
-      <w:r>
-        <w:t xml:space="preserve"> </w:t>
+      <w:r>
+        <w:t xml:space="preserve"> H, Young M. Transcatheter Aortic Valve Replacement (TAVR/TAVI, Percutaneous Replacement) [Updated 2019 May 18]. In: </w:t>
       </w:r>
       <w:proofErr w:type="spellStart"/>
       <w:r>
-        <w:t>Mahmaljy</w:t>
+        <w:t>StatPearls</w:t>
       </w:r>
       <w:proofErr w:type="spellEnd"/>
       <w:r>
-        <w:t xml:space="preserve"> H, Young M. Transcatheter Aortic Valve Replacement (TAVR/TAVI, Percutaneous Replacement) [Updated 2019 May 18]. In: </w:t>
+        <w:t xml:space="preserve"> [Internet]. Treasure Island (FL): </w:t>
       </w:r>
       <w:proofErr w:type="spellStart"/>
       <w:r>
@@ -5619,17 +7368,9 @@
       </w:r>
       <w:proofErr w:type="spellEnd"/>
       <w:r>
-        <w:t xml:space="preserve"> [Internet]. Treasure Island (FL): </w:t>
-      </w:r>
-      <w:proofErr w:type="spellStart"/>
-      <w:r>
-        <w:t>StatPearls</w:t>
-      </w:r>
-      <w:proofErr w:type="spellEnd"/>
-      <w:r>
         <w:t xml:space="preserve"> Publishing; 2019 Jan-. Available from: </w:t>
       </w:r>
-      <w:hyperlink r:id="rId32" w:history="1">
+      <w:hyperlink r:id="rId36" w:history="1">
         <w:r>
           <w:rPr>
             <w:rStyle w:val="Hyperlink"/>
@@ -5701,7 +7442,7 @@
       <w:r>
         <w:t xml:space="preserve">, Annual number of candidates for transcatheter aortic valve implantation per country: current estimates and future projections, European Heart Journal, Volume 39, Issue 28, 21 July 2018, Pages 2635–2642, </w:t>
       </w:r>
-      <w:hyperlink r:id="rId33" w:history="1">
+      <w:hyperlink r:id="rId37" w:history="1">
         <w:r>
           <w:rPr>
             <w:rStyle w:val="Hyperlink"/>
@@ -5820,7 +7561,15 @@
       </w:r>
       <w:proofErr w:type="spellEnd"/>
       <w:r>
-        <w:t xml:space="preserve"> 2012;7:1081-1086.</w:t>
+        <w:t xml:space="preserve"> </w:t>
+      </w:r>
+      <w:proofErr w:type="gramStart"/>
+      <w:r>
+        <w:t>2012;7:1081</w:t>
+      </w:r>
+      <w:proofErr w:type="gramEnd"/>
+      <w:r>
+        <w:t>-1086.</w:t>
       </w:r>
     </w:p>
     <w:p>
@@ -5920,7 +7669,7 @@
         </w:rPr>
         <w:t xml:space="preserve">Infab, </w:t>
       </w:r>
-      <w:hyperlink r:id="rId34" w:history="1">
+      <w:hyperlink r:id="rId38" w:history="1">
         <w:r>
           <w:rPr>
             <w:rStyle w:val="Hyperlink"/>
@@ -5940,7 +7689,7 @@
       <w:r>
         <w:t xml:space="preserve">[13] “Shimane Prefectural Central Hospital.” EIZO, </w:t>
       </w:r>
-      <w:hyperlink r:id="rId35" w:history="1">
+      <w:hyperlink r:id="rId39" w:history="1">
         <w:r>
           <w:rPr>
             <w:rStyle w:val="Hyperlink"/>
@@ -6018,7 +7767,7 @@
       <w:r>
         <w:t xml:space="preserve">“Stereotaxis Products.” Stereotaxis, </w:t>
       </w:r>
-      <w:hyperlink r:id="rId36" w:anchor="!/niobe" w:history="1">
+      <w:hyperlink r:id="rId40" w:anchor="!/niobe" w:history="1">
         <w:r>
           <w:rPr>
             <w:rStyle w:val="Hyperlink"/>
@@ -6037,7 +7786,7 @@
       <w:r>
         <w:t xml:space="preserve">“Transforming Medical Intervention.” Auris Health, </w:t>
       </w:r>
-      <w:hyperlink r:id="rId37" w:history="1">
+      <w:hyperlink r:id="rId41" w:history="1">
         <w:r>
           <w:rPr>
             <w:rStyle w:val="Hyperlink"/>
@@ -6050,12 +7799,6 @@
       </w:r>
     </w:p>
     <w:p>
-      <w:pPr>
-        <w:rPr>
-          <w:b/>
-          <w:bCs/>
-        </w:rPr>
-      </w:pPr>
       <w:r>
         <w:t xml:space="preserve">[17] </w:t>
       </w:r>
@@ -6076,7 +7819,214 @@
       </w:r>
       <w:proofErr w:type="spellEnd"/>
       <w:r>
-        <w:t xml:space="preserve"> Vascular Robotics, https://www.corindus.com/.</w:t>
+        <w:t xml:space="preserve"> Vascular Robotics, </w:t>
+      </w:r>
+      <w:hyperlink r:id="rId42" w:history="1">
+        <w:r>
+          <w:rPr>
+            <w:rStyle w:val="Hyperlink"/>
+          </w:rPr>
+          <w:t>https://www.corindus.com/</w:t>
+        </w:r>
+      </w:hyperlink>
+      <w:r>
+        <w:t>.</w:t>
+      </w:r>
+    </w:p>
+    <w:p>
+      <w:r>
+        <w:t>[18]</w:t>
+      </w:r>
+      <w:r>
+        <w:t xml:space="preserve"> </w:t>
+      </w:r>
+      <w:r>
+        <w:t>J. Kevin Harrison, Charles J. Davidson,</w:t>
+      </w:r>
+      <w:r>
+        <w:t xml:space="preserve"> </w:t>
+      </w:r>
+      <w:r>
+        <w:t xml:space="preserve">Harry R. Phillips, Michael B. Harding, Katherine B. </w:t>
+      </w:r>
+      <w:proofErr w:type="spellStart"/>
+      <w:r>
+        <w:t>Kisslo</w:t>
+      </w:r>
+      <w:proofErr w:type="spellEnd"/>
+      <w:r>
+        <w:t>,</w:t>
+      </w:r>
+      <w:r>
+        <w:t xml:space="preserve"> </w:t>
+      </w:r>
+      <w:r>
+        <w:t xml:space="preserve">Thomas M. </w:t>
+      </w:r>
+      <w:proofErr w:type="spellStart"/>
+      <w:r>
+        <w:t>Bashore</w:t>
+      </w:r>
+      <w:proofErr w:type="spellEnd"/>
+      <w:r>
+        <w:t xml:space="preserve">. </w:t>
+      </w:r>
+      <w:r>
+        <w:t>A Rapid, Effective Technique for</w:t>
+      </w:r>
+      <w:r>
+        <w:t xml:space="preserve"> </w:t>
+      </w:r>
+      <w:r>
+        <w:t>Retrograde Crossing of Valvular</w:t>
+      </w:r>
+      <w:r>
+        <w:t xml:space="preserve"> </w:t>
+      </w:r>
+      <w:r>
+        <w:t>Aortic Stenosis</w:t>
+      </w:r>
+      <w:r>
+        <w:t xml:space="preserve"> u</w:t>
+      </w:r>
+      <w:r>
+        <w:t>sing Standard</w:t>
+      </w:r>
+      <w:r>
+        <w:t xml:space="preserve"> </w:t>
+      </w:r>
+      <w:r>
+        <w:t>Coronary Catheters</w:t>
+      </w:r>
+      <w:r>
+        <w:t>. Catherization and Cardiovascular Diagnosis 21:51-54 (1990)</w:t>
+      </w:r>
+    </w:p>
+    <w:p>
+      <w:r>
+        <w:t>[19]</w:t>
+      </w:r>
+      <w:r>
+        <w:t xml:space="preserve"> </w:t>
+      </w:r>
+      <w:r>
+        <w:t xml:space="preserve">Albert M. </w:t>
+      </w:r>
+      <w:proofErr w:type="spellStart"/>
+      <w:r>
+        <w:t>Kasel</w:t>
+      </w:r>
+      <w:proofErr w:type="spellEnd"/>
+      <w:r>
+        <w:t xml:space="preserve">, Anupama </w:t>
+      </w:r>
+      <w:proofErr w:type="spellStart"/>
+      <w:r>
+        <w:t>Shivaraju</w:t>
+      </w:r>
+      <w:proofErr w:type="spellEnd"/>
+      <w:r>
+        <w:t xml:space="preserve">, Wolfgang von </w:t>
+      </w:r>
+      <w:proofErr w:type="spellStart"/>
+      <w:r>
+        <w:t>Scheidt</w:t>
+      </w:r>
+      <w:proofErr w:type="spellEnd"/>
+      <w:r>
+        <w:t xml:space="preserve">, Adnan </w:t>
+      </w:r>
+      <w:proofErr w:type="spellStart"/>
+      <w:r>
+        <w:t>Kastrati</w:t>
+      </w:r>
+      <w:proofErr w:type="spellEnd"/>
+      <w:r>
+        <w:t xml:space="preserve">, Christian </w:t>
+      </w:r>
+      <w:proofErr w:type="spellStart"/>
+      <w:r>
+        <w:t>Thilo</w:t>
+      </w:r>
+      <w:proofErr w:type="spellEnd"/>
+      <w:r>
+        <w:t>,</w:t>
+      </w:r>
+      <w:r>
+        <w:t xml:space="preserve"> </w:t>
+      </w:r>
+      <w:r>
+        <w:t>Anatomic Guided Crossing of a Stenotic Aortic Valve Under Fluoroscopy: “Right Cusp Rule, Part III”,</w:t>
+      </w:r>
+      <w:r>
+        <w:t xml:space="preserve"> </w:t>
+      </w:r>
+      <w:r>
+        <w:t>JACC: Cardiovascular Interventions,</w:t>
+      </w:r>
+      <w:r>
+        <w:t xml:space="preserve"> </w:t>
+      </w:r>
+      <w:r>
+        <w:t>Volume 8, Issue 1, Part A,</w:t>
+      </w:r>
+      <w:r>
+        <w:t xml:space="preserve"> </w:t>
+      </w:r>
+      <w:r>
+        <w:t>2015,</w:t>
+      </w:r>
+      <w:r>
+        <w:t xml:space="preserve"> </w:t>
+      </w:r>
+      <w:r>
+        <w:t>Pages 119-120,</w:t>
+      </w:r>
+      <w:r>
+        <w:t xml:space="preserve"> </w:t>
+      </w:r>
+      <w:r>
+        <w:t>ISSN 1936-8798,</w:t>
+      </w:r>
+    </w:p>
+    <w:p>
+      <w:r>
+        <w:rPr>
+          <w:lang w:val="es-MX"/>
+        </w:rPr>
+        <w:lastRenderedPageBreak/>
+        <w:t xml:space="preserve">[20] </w:t>
+      </w:r>
+      <w:proofErr w:type="spellStart"/>
+      <w:r>
+        <w:rPr>
+          <w:lang w:val="es-MX"/>
+        </w:rPr>
+        <w:t>Mazomenos</w:t>
+      </w:r>
+      <w:proofErr w:type="spellEnd"/>
+      <w:r>
+        <w:rPr>
+          <w:lang w:val="es-MX"/>
+        </w:rPr>
+        <w:t xml:space="preserve">, </w:t>
+      </w:r>
+      <w:proofErr w:type="spellStart"/>
+      <w:r>
+        <w:rPr>
+          <w:lang w:val="es-MX"/>
+        </w:rPr>
+        <w:t>Evangelos</w:t>
+      </w:r>
+      <w:proofErr w:type="spellEnd"/>
+      <w:r>
+        <w:rPr>
+          <w:lang w:val="es-MX"/>
+        </w:rPr>
+        <w:t xml:space="preserve"> B et al. </w:t>
+      </w:r>
+      <w:r>
+        <w:t>“Catheter manipulation analysis for objective performance and technical skills assessment in transcatheter aortic valve implantation.” International journal of computer assisted radiology and surgery vol. 11,6 (2016): 1121-31. doi:10.1007/s11548-016-1391-6</w:t>
       </w:r>
     </w:p>
     <w:p>
@@ -6165,7 +8115,6 @@
         </w:numPr>
       </w:pPr>
       <w:r>
-        <w:lastRenderedPageBreak/>
         <w:t xml:space="preserve">Say what the challenge and task of the surgeon is, express it by facts and numbers and then derive the needs for the hardware and the experiments. E.g. how is the reference trajectory oriented on the movement of the surgeon? Is there a link at all? </w:t>
       </w:r>
     </w:p>

</xml_diff>